<commit_message>
Documentación y formatos archivos ejemplo.
</commit_message>
<xml_diff>
--- a/IP16MEL/doc/Solución Matemática Estructural y Lógica.docx
+++ b/IP16MEL/doc/Solución Matemática Estructural y Lógica.docx
@@ -215,27 +215,14 @@
       <w:r>
         <w:t xml:space="preserve">Figura </w:t>
       </w:r>
-      <w:r>
-        <w:fldChar w:fldCharType="begin"/>
-      </w:r>
-      <w:r>
-        <w:instrText xml:space="preserve"> SEQ Figura \* ARABIC </w:instrText>
-      </w:r>
-      <w:r>
-        <w:fldChar w:fldCharType="separate"/>
-      </w:r>
-      <w:r>
-        <w:rPr>
-          <w:noProof/>
-        </w:rPr>
-        <w:t>1</w:t>
-      </w:r>
-      <w:r>
-        <w:rPr>
-          <w:noProof/>
-        </w:rPr>
-        <w:fldChar w:fldCharType="end"/>
-      </w:r>
+      <w:fldSimple w:instr=" SEQ Figura \* ARABIC ">
+        <w:r>
+          <w:rPr>
+            <w:noProof/>
+          </w:rPr>
+          <w:t>1</w:t>
+        </w:r>
+      </w:fldSimple>
       <w:r>
         <w:t>: vista principal del dashboard</w:t>
       </w:r>
@@ -555,27 +542,14 @@
       <w:r>
         <w:t xml:space="preserve">Figura </w:t>
       </w:r>
-      <w:r>
-        <w:fldChar w:fldCharType="begin"/>
-      </w:r>
-      <w:r>
-        <w:instrText xml:space="preserve"> SEQ Figura \* ARABIC </w:instrText>
-      </w:r>
-      <w:r>
-        <w:fldChar w:fldCharType="separate"/>
-      </w:r>
-      <w:r>
-        <w:rPr>
-          <w:noProof/>
-        </w:rPr>
-        <w:t>2</w:t>
-      </w:r>
-      <w:r>
-        <w:rPr>
-          <w:noProof/>
-        </w:rPr>
-        <w:fldChar w:fldCharType="end"/>
-      </w:r>
+      <w:fldSimple w:instr=" SEQ Figura \* ARABIC ">
+        <w:r>
+          <w:rPr>
+            <w:noProof/>
+          </w:rPr>
+          <w:t>2</w:t>
+        </w:r>
+      </w:fldSimple>
       <w:r>
         <w:t>: pestaña individual del dashboard</w:t>
       </w:r>
@@ -1198,13 +1172,575 @@
         <w:t xml:space="preserve">Por medio de esta función, los administradores y super administradores pueden reiniciar en ceros las monedas de todos los equipos de una sección del curso. El reinicio se efectúa inmediatamente al hacer clic sobre el botón Enviar. </w:t>
       </w:r>
       <w:r>
-        <w:t>Después de reinicio los miembros del equipo deben completar más actividades para acumular así monedas disponibles para compras.</w:t>
+        <w:t>Después de reinicio los miembros de</w:t>
+      </w:r>
+      <w:r>
+        <w:t xml:space="preserve"> </w:t>
+      </w:r>
+      <w:r>
+        <w:t>l</w:t>
+      </w:r>
+      <w:r>
+        <w:t>os</w:t>
+      </w:r>
+      <w:r>
+        <w:t xml:space="preserve"> equipo</w:t>
+      </w:r>
+      <w:r>
+        <w:t>s</w:t>
+      </w:r>
+      <w:r>
+        <w:t xml:space="preserve"> deben completar más actividades para acumular así monedas disponibles para compras.</w:t>
+      </w:r>
+    </w:p>
+    <w:p>
+      <w:pPr>
+        <w:pStyle w:val="ListParagraph"/>
+        <w:numPr>
+          <w:ilvl w:val="1"/>
+          <w:numId w:val="1"/>
+        </w:numPr>
+        <w:jc w:val="both"/>
+        <w:rPr>
+          <w:b/>
+        </w:rPr>
+      </w:pPr>
+      <w:r>
+        <w:rPr>
+          <w:b/>
+        </w:rPr>
+        <w:t>Cargar usuarios</w:t>
+      </w:r>
+    </w:p>
+    <w:p>
+      <w:pPr>
+        <w:keepNext/>
+        <w:ind w:left="45"/>
+        <w:jc w:val="center"/>
+      </w:pPr>
+      <w:r>
+        <w:rPr>
+          <w:noProof/>
+        </w:rPr>
+        <w:drawing>
+          <wp:inline distT="0" distB="0" distL="0" distR="0">
+            <wp:extent cx="4142740" cy="1979930"/>
+            <wp:effectExtent l="0" t="0" r="0" b="1270"/>
+            <wp:docPr id="8" name="Picture 8"/>
+            <wp:cNvGraphicFramePr>
+              <a:graphicFrameLocks xmlns:a="http://schemas.openxmlformats.org/drawingml/2006/main" noChangeAspect="1"/>
+            </wp:cNvGraphicFramePr>
+            <a:graphic xmlns:a="http://schemas.openxmlformats.org/drawingml/2006/main">
+              <a:graphicData uri="http://schemas.openxmlformats.org/drawingml/2006/picture">
+                <pic:pic xmlns:pic="http://schemas.openxmlformats.org/drawingml/2006/picture">
+                  <pic:nvPicPr>
+                    <pic:cNvPr id="0" name="Picture 1"/>
+                    <pic:cNvPicPr>
+                      <a:picLocks noChangeAspect="1" noChangeArrowheads="1"/>
+                    </pic:cNvPicPr>
+                  </pic:nvPicPr>
+                  <pic:blipFill>
+                    <a:blip r:embed="rId14">
+                      <a:extLst>
+                        <a:ext uri="{28A0092B-C50C-407E-A947-70E740481C1C}">
+                          <a14:useLocalDpi xmlns:a14="http://schemas.microsoft.com/office/drawing/2010/main" val="0"/>
+                        </a:ext>
+                      </a:extLst>
+                    </a:blip>
+                    <a:srcRect/>
+                    <a:stretch>
+                      <a:fillRect/>
+                    </a:stretch>
+                  </pic:blipFill>
+                  <pic:spPr bwMode="auto">
+                    <a:xfrm>
+                      <a:off x="0" y="0"/>
+                      <a:ext cx="4142740" cy="1979930"/>
+                    </a:xfrm>
+                    <a:prstGeom prst="rect">
+                      <a:avLst/>
+                    </a:prstGeom>
+                    <a:noFill/>
+                    <a:ln>
+                      <a:noFill/>
+                    </a:ln>
+                  </pic:spPr>
+                </pic:pic>
+              </a:graphicData>
+            </a:graphic>
+          </wp:inline>
+        </w:drawing>
+      </w:r>
+    </w:p>
+    <w:p>
+      <w:pPr>
+        <w:pStyle w:val="Caption"/>
+        <w:jc w:val="center"/>
+      </w:pPr>
+      <w:r>
+        <w:t xml:space="preserve">Figura </w:t>
+      </w:r>
+      <w:fldSimple w:instr=" SEQ Figura \* ARABIC ">
+        <w:r>
+          <w:rPr>
+            <w:noProof/>
+          </w:rPr>
+          <w:t>8</w:t>
+        </w:r>
+      </w:fldSimple>
+      <w:r>
+        <w:t>: vista para cargar estudiantes y administradores</w:t>
+      </w:r>
+    </w:p>
+    <w:p>
+      <w:pPr>
+        <w:jc w:val="both"/>
+      </w:pPr>
+      <w:r>
+        <w:t xml:space="preserve">Por medio de esta función los super administradores </w:t>
+      </w:r>
+      <w:r>
+        <w:t xml:space="preserve">pueden cargar, desde </w:t>
+      </w:r>
+      <w:r>
+        <w:t xml:space="preserve">archivos </w:t>
+      </w:r>
+      <w:r>
+        <w:t xml:space="preserve">en formato </w:t>
+      </w:r>
+      <w:r>
+        <w:t>csv,</w:t>
+      </w:r>
+      <w:r>
+        <w:t xml:space="preserve"> el conjunto de estudiantes de todas las secciones de un semestre y los profesores con los monitores a cargo de estas. A continuación</w:t>
+      </w:r>
+      <w:r>
+        <w:t>,</w:t>
+      </w:r>
+      <w:r>
+        <w:t xml:space="preserve"> se muestra una captura del formato</w:t>
+      </w:r>
+      <w:r>
+        <w:t xml:space="preserve"> csv </w:t>
+      </w:r>
+      <w:r>
+        <w:t xml:space="preserve">para la carga de </w:t>
+      </w:r>
+      <w:r>
+        <w:t>administradores</w:t>
+      </w:r>
+      <w:r>
+        <w:t>.</w:t>
+      </w:r>
+    </w:p>
+    <w:p>
+      <w:pPr>
+        <w:keepNext/>
+        <w:jc w:val="center"/>
+      </w:pPr>
+      <w:r>
+        <w:rPr>
+          <w:noProof/>
+        </w:rPr>
+        <w:drawing>
+          <wp:inline distT="0" distB="0" distL="0" distR="0">
+            <wp:extent cx="4468495" cy="2250440"/>
+            <wp:effectExtent l="0" t="0" r="8255" b="0"/>
+            <wp:docPr id="9" name="Picture 9"/>
+            <wp:cNvGraphicFramePr>
+              <a:graphicFrameLocks xmlns:a="http://schemas.openxmlformats.org/drawingml/2006/main" noChangeAspect="1"/>
+            </wp:cNvGraphicFramePr>
+            <a:graphic xmlns:a="http://schemas.openxmlformats.org/drawingml/2006/main">
+              <a:graphicData uri="http://schemas.openxmlformats.org/drawingml/2006/picture">
+                <pic:pic xmlns:pic="http://schemas.openxmlformats.org/drawingml/2006/picture">
+                  <pic:nvPicPr>
+                    <pic:cNvPr id="0" name="Picture 2"/>
+                    <pic:cNvPicPr>
+                      <a:picLocks noChangeAspect="1" noChangeArrowheads="1"/>
+                    </pic:cNvPicPr>
+                  </pic:nvPicPr>
+                  <pic:blipFill>
+                    <a:blip r:embed="rId15">
+                      <a:extLst>
+                        <a:ext uri="{28A0092B-C50C-407E-A947-70E740481C1C}">
+                          <a14:useLocalDpi xmlns:a14="http://schemas.microsoft.com/office/drawing/2010/main" val="0"/>
+                        </a:ext>
+                      </a:extLst>
+                    </a:blip>
+                    <a:srcRect/>
+                    <a:stretch>
+                      <a:fillRect/>
+                    </a:stretch>
+                  </pic:blipFill>
+                  <pic:spPr bwMode="auto">
+                    <a:xfrm>
+                      <a:off x="0" y="0"/>
+                      <a:ext cx="4468495" cy="2250440"/>
+                    </a:xfrm>
+                    <a:prstGeom prst="rect">
+                      <a:avLst/>
+                    </a:prstGeom>
+                    <a:noFill/>
+                    <a:ln>
+                      <a:noFill/>
+                    </a:ln>
+                  </pic:spPr>
+                </pic:pic>
+              </a:graphicData>
+            </a:graphic>
+          </wp:inline>
+        </w:drawing>
+      </w:r>
+    </w:p>
+    <w:p>
+      <w:pPr>
+        <w:pStyle w:val="Caption"/>
+        <w:jc w:val="center"/>
+      </w:pPr>
+      <w:r>
+        <w:t xml:space="preserve">Figura </w:t>
+      </w:r>
+      <w:fldSimple w:instr=" SEQ Figura \* ARABIC ">
+        <w:r>
+          <w:rPr>
+            <w:noProof/>
+          </w:rPr>
+          <w:t>9</w:t>
+        </w:r>
+      </w:fldSimple>
+      <w:r>
+        <w:t xml:space="preserve">: </w:t>
+      </w:r>
+      <w:r>
+        <w:t xml:space="preserve">formato csv </w:t>
+      </w:r>
+      <w:r>
+        <w:t>para cargar profesores y monitores</w:t>
+      </w:r>
+    </w:p>
+    <w:p>
+      <w:pPr>
+        <w:jc w:val="both"/>
+      </w:pPr>
+      <w:r>
+        <w:lastRenderedPageBreak/>
+        <w:t>En la primera columna se indica el login del usuario. En la segunda columna se indican los nombres de las secciones a cargo del usuario, separadas por el caracter &amp;. Los nombres de las secciones incluyen el periodo académico para diferenciarlas dentro del motor de gamificación que subyace en la infraestructura</w:t>
+      </w:r>
+      <w:r>
+        <w:t>.</w:t>
+      </w:r>
+    </w:p>
+    <w:p>
+      <w:pPr>
+        <w:jc w:val="both"/>
+      </w:pPr>
+      <w:r>
+        <w:t>Cada vez que se carga el archivo de administradores (profesores y monitores), se crea el usuario en la base de datos (si no existe) y se asignan las secciones de acuerdo con el archivo.</w:t>
+      </w:r>
+      <w:r>
+        <w:t xml:space="preserve"> Si el usuario tenía otras secciones asignadas, estas serán borradas y el usuario quedará sólo con aquellas indicadas en el csv.</w:t>
+      </w:r>
+      <w:r>
+        <w:t xml:space="preserve"> En el archivo se incluyen los login de los super administradores junto con todas las secciones del curso en el semestre</w:t>
+      </w:r>
+      <w:r>
+        <w:t xml:space="preserve"> actual</w:t>
+      </w:r>
+      <w:r>
+        <w:t>, para permitir</w:t>
+      </w:r>
+      <w:r>
+        <w:t>les</w:t>
+      </w:r>
+      <w:r>
+        <w:t xml:space="preserve"> consultar la información de cualquier estudiante y equipo </w:t>
+      </w:r>
+      <w:r>
+        <w:t>en caso de ser necesario</w:t>
+      </w:r>
+      <w:r>
+        <w:t>.</w:t>
+      </w:r>
+      <w:r>
+        <w:t xml:space="preserve"> Las secciones que se indiquen para cada usuario en este </w:t>
+      </w:r>
+      <w:r>
+        <w:t>archivo</w:t>
+      </w:r>
+      <w:r>
+        <w:t xml:space="preserve"> serán las </w:t>
+      </w:r>
+      <w:r>
+        <w:t xml:space="preserve">únicas </w:t>
+      </w:r>
+      <w:r>
+        <w:t>que el usuario podrá consultar desde el dashboard.</w:t>
+      </w:r>
+    </w:p>
+    <w:p>
+      <w:pPr>
+        <w:jc w:val="both"/>
+      </w:pPr>
+      <w:r>
+        <w:t>A continuación</w:t>
+      </w:r>
+      <w:r>
+        <w:t>, se muestra una captura del formato csv para la carga de estudiantes.</w:t>
+      </w:r>
+    </w:p>
+    <w:p>
+      <w:pPr>
+        <w:keepNext/>
+        <w:jc w:val="center"/>
+      </w:pPr>
+      <w:r>
+        <w:rPr>
+          <w:noProof/>
+        </w:rPr>
+        <w:drawing>
+          <wp:inline distT="0" distB="0" distL="0" distR="0">
+            <wp:extent cx="3601720" cy="3522345"/>
+            <wp:effectExtent l="0" t="0" r="0" b="1905"/>
+            <wp:docPr id="10" name="Picture 10"/>
+            <wp:cNvGraphicFramePr>
+              <a:graphicFrameLocks xmlns:a="http://schemas.openxmlformats.org/drawingml/2006/main" noChangeAspect="1"/>
+            </wp:cNvGraphicFramePr>
+            <a:graphic xmlns:a="http://schemas.openxmlformats.org/drawingml/2006/main">
+              <a:graphicData uri="http://schemas.openxmlformats.org/drawingml/2006/picture">
+                <pic:pic xmlns:pic="http://schemas.openxmlformats.org/drawingml/2006/picture">
+                  <pic:nvPicPr>
+                    <pic:cNvPr id="0" name="Picture 3"/>
+                    <pic:cNvPicPr>
+                      <a:picLocks noChangeAspect="1" noChangeArrowheads="1"/>
+                    </pic:cNvPicPr>
+                  </pic:nvPicPr>
+                  <pic:blipFill>
+                    <a:blip r:embed="rId16">
+                      <a:extLst>
+                        <a:ext uri="{28A0092B-C50C-407E-A947-70E740481C1C}">
+                          <a14:useLocalDpi xmlns:a14="http://schemas.microsoft.com/office/drawing/2010/main" val="0"/>
+                        </a:ext>
+                      </a:extLst>
+                    </a:blip>
+                    <a:srcRect/>
+                    <a:stretch>
+                      <a:fillRect/>
+                    </a:stretch>
+                  </pic:blipFill>
+                  <pic:spPr bwMode="auto">
+                    <a:xfrm>
+                      <a:off x="0" y="0"/>
+                      <a:ext cx="3601720" cy="3522345"/>
+                    </a:xfrm>
+                    <a:prstGeom prst="rect">
+                      <a:avLst/>
+                    </a:prstGeom>
+                    <a:noFill/>
+                    <a:ln>
+                      <a:noFill/>
+                    </a:ln>
+                  </pic:spPr>
+                </pic:pic>
+              </a:graphicData>
+            </a:graphic>
+          </wp:inline>
+        </w:drawing>
+      </w:r>
+    </w:p>
+    <w:p>
+      <w:pPr>
+        <w:pStyle w:val="Caption"/>
+        <w:jc w:val="center"/>
+      </w:pPr>
+      <w:r>
+        <w:t xml:space="preserve">Figura </w:t>
+      </w:r>
+      <w:fldSimple w:instr=" SEQ Figura \* ARABIC ">
+        <w:r>
+          <w:rPr>
+            <w:noProof/>
+          </w:rPr>
+          <w:t>10</w:t>
+        </w:r>
+      </w:fldSimple>
+      <w:r>
+        <w:t>: formato csv para cargar estudiantes</w:t>
+      </w:r>
+    </w:p>
+    <w:p>
+      <w:pPr>
+        <w:jc w:val="both"/>
+      </w:pPr>
+      <w:r>
+        <w:t>En la primera columna se indica el login del estudiante. En la segunda columna se indica el nombre de la sección a la que pertenece el estudiante. En la tercera columna se indica el equipo, dentro de la sección, al que pertenece el estudiante.</w:t>
+      </w:r>
+    </w:p>
+    <w:p>
+      <w:pPr>
+        <w:jc w:val="both"/>
+      </w:pPr>
+      <w:r>
+        <w:t>Cada vez que se carga el archivo de estudiantes se crea el usuario en la base de datos (si no existe) y se conforman los equipos dentro del motor de gamificación, dejando todos los valores (monedas, gemas, puntos, misiones completadas, etc.) en ceros. Este cargue</w:t>
+      </w:r>
+      <w:r>
+        <w:t xml:space="preserve"> sólo es necesario</w:t>
+      </w:r>
+      <w:r>
+        <w:t xml:space="preserve"> al inicio del semestre, pero puede </w:t>
+      </w:r>
+      <w:r>
+        <w:t xml:space="preserve">efectuarse en cualquier momento para actualizar los miembros de los equipos o </w:t>
+      </w:r>
+      <w:r>
+        <w:t>para volver a completar misiones con notas corregidas o diferentes.</w:t>
+      </w:r>
+      <w:r>
+        <w:t xml:space="preserve"> </w:t>
+      </w:r>
+      <w:r>
+        <w:t xml:space="preserve">Aunque </w:t>
+      </w:r>
+      <w:r>
+        <w:t>e</w:t>
+      </w:r>
+      <w:r>
+        <w:t>ste</w:t>
+      </w:r>
+      <w:r>
+        <w:t xml:space="preserve"> cargue </w:t>
+      </w:r>
+      <w:r>
+        <w:t>reinicia</w:t>
+      </w:r>
+      <w:r>
+        <w:t xml:space="preserve"> el jueg</w:t>
+      </w:r>
+      <w:r>
+        <w:t>o</w:t>
+      </w:r>
+      <w:r>
+        <w:t xml:space="preserve">, </w:t>
+      </w:r>
+      <w:r>
+        <w:t xml:space="preserve">se puede recuperar </w:t>
+      </w:r>
+      <w:r>
+        <w:t>el estado</w:t>
+      </w:r>
+      <w:r>
+        <w:t xml:space="preserve"> </w:t>
+      </w:r>
+      <w:r>
+        <w:t xml:space="preserve">nuevamente </w:t>
+      </w:r>
+      <w:r>
+        <w:t>al cargar el último archivo de notas de Sicua</w:t>
+      </w:r>
+      <w:r>
+        <w:t>.</w:t>
+      </w:r>
+      <w:r>
+        <w:t xml:space="preserve"> </w:t>
+      </w:r>
+      <w:r>
+        <w:t>S</w:t>
+      </w:r>
+      <w:r>
+        <w:t>ólo se pierde</w:t>
+      </w:r>
+      <w:r>
+        <w:t>n</w:t>
+      </w:r>
+      <w:r>
+        <w:t xml:space="preserve"> la</w:t>
+      </w:r>
+      <w:r>
+        <w:t>s</w:t>
+      </w:r>
+      <w:r>
+        <w:t xml:space="preserve"> cantidad</w:t>
+      </w:r>
+      <w:r>
+        <w:t>es</w:t>
+      </w:r>
+      <w:r>
+        <w:t xml:space="preserve"> de monedas disponibles </w:t>
+      </w:r>
+      <w:r>
+        <w:t xml:space="preserve">para compras </w:t>
+      </w:r>
+      <w:r>
+        <w:t>de los equipos</w:t>
+      </w:r>
+      <w:r>
+        <w:t xml:space="preserve">, </w:t>
+      </w:r>
+      <w:r>
+        <w:t>las cuales se puede</w:t>
+      </w:r>
+      <w:r>
+        <w:t>n re</w:t>
+      </w:r>
+      <w:r>
+        <w:t>asignar simulando compras después del reinicio.</w:t>
+      </w:r>
+      <w:r>
+        <w:t xml:space="preserve"> Si un estudiante ya existe en la base de datos</w:t>
+      </w:r>
+      <w:r>
+        <w:t xml:space="preserve"> y en el motor de gamificación</w:t>
+      </w:r>
+      <w:r>
+        <w:t xml:space="preserve"> </w:t>
+      </w:r>
+      <w:r>
+        <w:t>al momento de efectuarse el cargue</w:t>
+      </w:r>
+      <w:r>
+        <w:t>,</w:t>
+      </w:r>
+      <w:r>
+        <w:t xml:space="preserve"> </w:t>
+      </w:r>
+      <w:r>
+        <w:t>porque tomó el cur</w:t>
+      </w:r>
+      <w:r>
+        <w:t>s</w:t>
+      </w:r>
+      <w:r>
+        <w:t xml:space="preserve">o en un </w:t>
+      </w:r>
+      <w:r>
+        <w:lastRenderedPageBreak/>
+        <w:t xml:space="preserve">semestre previo, se actualizan su sección y equipo al semestre actual perdiendo </w:t>
+      </w:r>
+      <w:r>
+        <w:t xml:space="preserve">todos </w:t>
+      </w:r>
+      <w:r>
+        <w:t>los datos</w:t>
+      </w:r>
+      <w:r>
+        <w:t xml:space="preserve"> </w:t>
+      </w:r>
+      <w:r>
+        <w:t xml:space="preserve">del </w:t>
+      </w:r>
+      <w:r>
+        <w:t>semestre</w:t>
+      </w:r>
+      <w:r>
+        <w:t xml:space="preserve"> previo</w:t>
+      </w:r>
+      <w:r>
+        <w:t>.</w:t>
       </w:r>
       <w:bookmarkStart w:id="0" w:name="_GoBack"/>
       <w:bookmarkEnd w:id="0"/>
     </w:p>
     <w:sectPr>
-      <w:headerReference w:type="default" r:id="rId14"/>
+      <w:headerReference w:type="default" r:id="rId17"/>
       <w:pgSz w:w="12240" w:h="15840"/>
       <w:pgMar w:top="1440" w:right="1080" w:bottom="1440" w:left="1080" w:header="708" w:footer="708" w:gutter="0"/>
       <w:cols w:space="708"/>
@@ -1298,7 +1834,7 @@
           <w:rPr>
             <w:noProof/>
           </w:rPr>
-          <w:t>4</w:t>
+          <w:t>7</w:t>
         </w:r>
         <w:r>
           <w:rPr>

</xml_diff>

<commit_message>
Documentación: restricción pruebas cognitivas.
</commit_message>
<xml_diff>
--- a/IP16MEL/doc/Solución Matemática Estructural y Lógica.docx
+++ b/IP16MEL/doc/Solución Matemática Estructural y Lógica.docx
@@ -330,7 +330,15 @@
         <w:jc w:val="both"/>
       </w:pPr>
       <w:r>
-        <w:t>Los logins de los estudiantes que lo componen, ordenados ascendentemente por puntos.</w:t>
+        <w:t xml:space="preserve">Los </w:t>
+      </w:r>
+      <w:proofErr w:type="spellStart"/>
+      <w:r>
+        <w:t>logins</w:t>
+      </w:r>
+      <w:proofErr w:type="spellEnd"/>
+      <w:r>
+        <w:t xml:space="preserve"> de los estudiantes que lo componen, ordenados ascendentemente por puntos.</w:t>
       </w:r>
     </w:p>
     <w:p>
@@ -1416,8 +1424,13 @@
       <w:r>
         <w:t xml:space="preserve">en formato </w:t>
       </w:r>
-      <w:r>
-        <w:t>csv,</w:t>
+      <w:proofErr w:type="spellStart"/>
+      <w:r>
+        <w:t>csv</w:t>
+      </w:r>
+      <w:proofErr w:type="spellEnd"/>
+      <w:r>
+        <w:t>,</w:t>
       </w:r>
       <w:r>
         <w:t xml:space="preserve"> el conjunto de estudiantes de todas las secciones de un semestre y los profesores con los monitores a cargo de estas. A continuación</w:t>
@@ -1429,7 +1442,15 @@
         <w:t xml:space="preserve"> se muestra una captura del formato</w:t>
       </w:r>
       <w:r>
-        <w:t xml:space="preserve"> csv </w:t>
+        <w:t xml:space="preserve"> </w:t>
+      </w:r>
+      <w:proofErr w:type="spellStart"/>
+      <w:r>
+        <w:t>csv</w:t>
+      </w:r>
+      <w:proofErr w:type="spellEnd"/>
+      <w:r>
+        <w:t xml:space="preserve"> </w:t>
       </w:r>
       <w:r>
         <w:t xml:space="preserve">para la carga de </w:t>
@@ -1533,7 +1554,15 @@
         <w:t xml:space="preserve">: </w:t>
       </w:r>
       <w:r>
-        <w:t xml:space="preserve">formato csv </w:t>
+        <w:t xml:space="preserve">formato </w:t>
+      </w:r>
+      <w:proofErr w:type="spellStart"/>
+      <w:r>
+        <w:t>csv</w:t>
+      </w:r>
+      <w:proofErr w:type="spellEnd"/>
+      <w:r>
+        <w:t xml:space="preserve"> </w:t>
       </w:r>
       <w:r>
         <w:t>para cargar profesores y monitores</w:t>
@@ -1545,7 +1574,23 @@
       </w:pPr>
       <w:r>
         <w:lastRenderedPageBreak/>
-        <w:t>En la primera columna se indica el login del usuario. En la segunda columna se indican los nombres de las secciones a cargo del usuario, separadas por el caracter &amp;. Los nombres de las secciones incluyen el periodo académico para diferenciarlas dentro del motor de gamificación que subyace en la infraestructura</w:t>
+        <w:t xml:space="preserve">En la primera columna se indica el </w:t>
+      </w:r>
+      <w:proofErr w:type="spellStart"/>
+      <w:r>
+        <w:t>login</w:t>
+      </w:r>
+      <w:proofErr w:type="spellEnd"/>
+      <w:r>
+        <w:t xml:space="preserve"> del usuario. En la segunda columna se indican los nombres de las secciones a cargo del usuario, separadas por el </w:t>
+      </w:r>
+      <w:proofErr w:type="spellStart"/>
+      <w:r>
+        <w:t>caracter</w:t>
+      </w:r>
+      <w:proofErr w:type="spellEnd"/>
+      <w:r>
+        <w:t xml:space="preserve"> &amp;. Los nombres de las secciones incluyen el periodo académico para diferenciarlas dentro del motor de gamificación que subyace en la infraestructura</w:t>
       </w:r>
       <w:r>
         <w:t>.</w:t>
@@ -1559,10 +1604,26 @@
         <w:t>Cada vez que se carga el archivo de administradores (profesores y monitores), se crea el usuario en la base de datos (si no existe) y se asignan las secciones de acuerdo con el archivo.</w:t>
       </w:r>
       <w:r>
-        <w:t xml:space="preserve"> Si el usuario tenía otras secciones asignadas, estas serán borradas y el usuario quedará sólo con aquellas indicadas en el csv.</w:t>
-      </w:r>
-      <w:r>
-        <w:t xml:space="preserve"> En el archivo se incluyen los login de los super administradores junto con todas las secciones del curso en el semestre</w:t>
+        <w:t xml:space="preserve"> Si el usuario tenía otras secciones asignadas, estas serán borradas y el usuario quedará sólo con aquellas indicadas en el </w:t>
+      </w:r>
+      <w:proofErr w:type="spellStart"/>
+      <w:r>
+        <w:t>csv</w:t>
+      </w:r>
+      <w:proofErr w:type="spellEnd"/>
+      <w:r>
+        <w:t>.</w:t>
+      </w:r>
+      <w:r>
+        <w:t xml:space="preserve"> En el archivo se incluyen los </w:t>
+      </w:r>
+      <w:proofErr w:type="spellStart"/>
+      <w:r>
+        <w:t>login</w:t>
+      </w:r>
+      <w:proofErr w:type="spellEnd"/>
+      <w:r>
+        <w:t xml:space="preserve"> de los super administradores junto con todas las secciones del curso en el semestre</w:t>
       </w:r>
       <w:r>
         <w:t xml:space="preserve"> actual</w:t>
@@ -1606,7 +1667,15 @@
         <w:t>A continuación</w:t>
       </w:r>
       <w:r>
-        <w:t>, se muestra una captura del formato csv para la carga de estudiantes.</w:t>
+        <w:t xml:space="preserve">, se muestra una captura del formato </w:t>
+      </w:r>
+      <w:proofErr w:type="spellStart"/>
+      <w:r>
+        <w:t>csv</w:t>
+      </w:r>
+      <w:proofErr w:type="spellEnd"/>
+      <w:r>
+        <w:t xml:space="preserve"> para la carga de estudiantes.</w:t>
       </w:r>
     </w:p>
     <w:p>
@@ -1698,15 +1767,31 @@
         <w:fldChar w:fldCharType="end"/>
       </w:r>
       <w:r>
-        <w:t>: formato csv para cargar estudiantes</w:t>
-      </w:r>
-    </w:p>
-    <w:p>
-      <w:pPr>
-        <w:jc w:val="both"/>
-      </w:pPr>
-      <w:r>
-        <w:t>En la primera columna se indica el login del estudiante. En la segunda columna se indica el nombre de la sección a la que pertenece el estudiante. En la tercera columna se indica el equipo, dentro de la sección, al que pertenece el estudiante.</w:t>
+        <w:t xml:space="preserve">: formato </w:t>
+      </w:r>
+      <w:proofErr w:type="spellStart"/>
+      <w:r>
+        <w:t>csv</w:t>
+      </w:r>
+      <w:proofErr w:type="spellEnd"/>
+      <w:r>
+        <w:t xml:space="preserve"> para cargar estudiantes</w:t>
+      </w:r>
+    </w:p>
+    <w:p>
+      <w:pPr>
+        <w:jc w:val="both"/>
+      </w:pPr>
+      <w:r>
+        <w:t xml:space="preserve">En la primera columna se indica el </w:t>
+      </w:r>
+      <w:proofErr w:type="spellStart"/>
+      <w:r>
+        <w:t>login</w:t>
+      </w:r>
+      <w:proofErr w:type="spellEnd"/>
+      <w:r>
+        <w:t xml:space="preserve"> del estudiante. En la segunda columna se indica el nombre de la sección a la que pertenece el estudiante. En la tercera columna se indica el equipo, dentro de la sección, al que pertenece el estudiante.</w:t>
       </w:r>
     </w:p>
     <w:p>
@@ -1989,123 +2074,106 @@
         <w:jc w:val="both"/>
       </w:pPr>
       <w:r>
-        <w:t>Por medio de esta función</w:t>
-      </w:r>
-      <w:r>
-        <w:t xml:space="preserve"> los super administradores pueden cargar las notas provenientes de Sicua, simulando así la dinámica del juego. Aunque el archivo de carga tiene múltiples columnas, sólo se envían al motor de gamificación los campos correspondientes al nombre de la actividad y </w:t>
+        <w:t>Mediante</w:t>
+      </w:r>
+      <w:r>
+        <w:t xml:space="preserve"> esta función</w:t>
+      </w:r>
+      <w:r>
+        <w:t xml:space="preserve"> los super administradores pueden cargar </w:t>
+      </w:r>
+      <w:r>
+        <w:t>el archivo de</w:t>
+      </w:r>
+      <w:r>
+        <w:t xml:space="preserve"> notas provenientes de Sicua, simulando así la dinámica del juego. Aunque el archivo de </w:t>
+      </w:r>
+      <w:r>
+        <w:t>notas</w:t>
+      </w:r>
+      <w:r>
+        <w:t xml:space="preserve"> tiene múltiples columnas, sólo se envían al motor de gamificación los campos correspondientes al nombre de la actividad y </w:t>
       </w:r>
       <w:r>
         <w:t>a</w:t>
       </w:r>
       <w:r>
-        <w:t>l porcentaje obtenido en la actividad por cada estudiante. Este archivo es generado automáticamente por un proceso administrado por la DSIT</w:t>
-      </w:r>
-      <w:r>
-        <w:t>,</w:t>
-      </w:r>
-      <w:r>
-        <w:t xml:space="preserve"> y </w:t>
-      </w:r>
-      <w:r>
-        <w:t xml:space="preserve">aunque se genera diariamente, siempre el archivo más reciente contiene la </w:t>
-      </w:r>
-      <w:r>
-        <w:t>información de los archivos más antiguos</w:t>
+        <w:t>l porcentaje obtenido en la actividad por cada estudiante. E</w:t>
+      </w:r>
+      <w:r>
+        <w:t>l</w:t>
+      </w:r>
+      <w:r>
+        <w:t xml:space="preserve"> archivo </w:t>
+      </w:r>
+      <w:r>
+        <w:t xml:space="preserve">de </w:t>
+      </w:r>
+      <w:r>
+        <w:t>notas</w:t>
+      </w:r>
+      <w:r>
+        <w:t xml:space="preserve"> </w:t>
+      </w:r>
+      <w:r>
+        <w:t>es generado automáticamente por un proceso administrado por la DSIT</w:t>
       </w:r>
       <w:r>
         <w:t>.</w:t>
       </w:r>
+    </w:p>
+    <w:p>
+      <w:pPr>
+        <w:ind w:left="45"/>
+        <w:jc w:val="both"/>
+      </w:pPr>
+      <w:r>
+        <w:t>Aunque</w:t>
+      </w:r>
+      <w:r>
+        <w:t xml:space="preserve"> el cargue </w:t>
+      </w:r>
+      <w:r>
+        <w:t xml:space="preserve">del archivo de notas </w:t>
+      </w:r>
+      <w:r>
+        <w:t>puede efectuarse manualmente a través de esta funcionalidad, actualmente está automatizado mediante un</w:t>
+      </w:r>
+      <w:r>
+        <w:t xml:space="preserve">a tarea diaria </w:t>
+      </w:r>
+      <w:r>
+        <w:t xml:space="preserve">en el </w:t>
+      </w:r>
+      <w:proofErr w:type="spellStart"/>
+      <w:r>
+        <w:t>cron</w:t>
+      </w:r>
+      <w:r>
+        <w:t>tab</w:t>
+      </w:r>
+      <w:proofErr w:type="spellEnd"/>
       <w:r>
         <w:t xml:space="preserve"> </w:t>
       </w:r>
       <w:r>
-        <w:t xml:space="preserve">Lo anterior implica que </w:t>
-      </w:r>
-      <w:r>
-        <w:t>sólo con</w:t>
-      </w:r>
+        <w:t xml:space="preserve">del usuario </w:t>
+      </w:r>
+      <w:proofErr w:type="spellStart"/>
+      <w:r>
+        <w:t>root</w:t>
+      </w:r>
+      <w:proofErr w:type="spellEnd"/>
       <w:r>
         <w:t xml:space="preserve"> </w:t>
       </w:r>
       <w:r>
-        <w:t>cargar el archivo más reciente</w:t>
-      </w:r>
-      <w:r>
-        <w:t>,</w:t>
+        <w:t>dentro</w:t>
       </w:r>
       <w:r>
         <w:t xml:space="preserve"> </w:t>
       </w:r>
       <w:r>
-        <w:t>se</w:t>
-      </w:r>
-      <w:r>
-        <w:t xml:space="preserve"> recupera</w:t>
-      </w:r>
-      <w:r>
-        <w:t xml:space="preserve"> </w:t>
-      </w:r>
-      <w:r>
-        <w:t xml:space="preserve">el estado del juego </w:t>
-      </w:r>
-      <w:r>
-        <w:t xml:space="preserve">completamente </w:t>
-      </w:r>
-      <w:r>
-        <w:t xml:space="preserve">desde su </w:t>
-      </w:r>
-      <w:r>
-        <w:t>fecha de i</w:t>
-      </w:r>
-      <w:r>
-        <w:t xml:space="preserve">nicio hasta la fecha de </w:t>
-      </w:r>
-      <w:r>
-        <w:t xml:space="preserve">generación de </w:t>
-      </w:r>
-      <w:r>
-        <w:t>dicho archivo.</w:t>
-      </w:r>
-    </w:p>
-    <w:p>
-      <w:pPr>
-        <w:ind w:left="45"/>
-        <w:jc w:val="both"/>
-      </w:pPr>
-      <w:r>
-        <w:t xml:space="preserve">No </w:t>
-      </w:r>
-      <w:r>
-        <w:t>obstante</w:t>
-      </w:r>
-      <w:r>
-        <w:t xml:space="preserve"> el cargue puede efectuarse manualmente a través de esta funcionalidad, actualmente está automatizado mediante un</w:t>
-      </w:r>
-      <w:r>
-        <w:t xml:space="preserve">a tarea diaria </w:t>
-      </w:r>
-      <w:r>
-        <w:t xml:space="preserve">en el </w:t>
-      </w:r>
-      <w:r>
-        <w:t>cron</w:t>
-      </w:r>
-      <w:r>
-        <w:t>tab</w:t>
-      </w:r>
-      <w:r>
-        <w:t xml:space="preserve"> </w:t>
-      </w:r>
-      <w:r>
-        <w:t xml:space="preserve">del usuario root </w:t>
-      </w:r>
-      <w:r>
-        <w:t>dentro</w:t>
-      </w:r>
-      <w:r>
-        <w:t xml:space="preserve"> </w:t>
-      </w:r>
-      <w:r>
         <w:t>d</w:t>
       </w:r>
       <w:r>
@@ -2114,12 +2182,14 @@
       <w:r>
         <w:t xml:space="preserve">l servidor </w:t>
       </w:r>
+      <w:proofErr w:type="spellStart"/>
       <w:r>
         <w:rPr>
           <w:i/>
         </w:rPr>
         <w:t>union</w:t>
       </w:r>
+      <w:proofErr w:type="spellEnd"/>
       <w:r>
         <w:t>.</w:t>
       </w:r>
@@ -2130,14 +2200,30 @@
         <w:rPr>
           <w:i/>
         </w:rPr>
-        <w:t>/datos/cargueMEL/</w:t>
-      </w:r>
+        <w:t>/datos/</w:t>
+      </w:r>
+      <w:proofErr w:type="spellStart"/>
       <w:r>
         <w:rPr>
           <w:i/>
         </w:rPr>
         <w:t>cargueMEL</w:t>
       </w:r>
+      <w:proofErr w:type="spellEnd"/>
+      <w:r>
+        <w:rPr>
+          <w:i/>
+        </w:rPr>
+        <w:t>/</w:t>
+      </w:r>
+      <w:proofErr w:type="spellStart"/>
+      <w:r>
+        <w:rPr>
+          <w:i/>
+        </w:rPr>
+        <w:t>cargueMEL</w:t>
+      </w:r>
+      <w:proofErr w:type="spellEnd"/>
       <w:r>
         <w:rPr>
           <w:i/>
@@ -2238,8 +2324,13 @@
         <w:fldChar w:fldCharType="end"/>
       </w:r>
       <w:r>
-        <w:t>: script cargueMEL</w:t>
-      </w:r>
+        <w:t xml:space="preserve">: script </w:t>
+      </w:r>
+      <w:proofErr w:type="spellStart"/>
+      <w:r>
+        <w:t>cargueMEL</w:t>
+      </w:r>
+      <w:proofErr w:type="spellEnd"/>
     </w:p>
     <w:p>
       <w:pPr>
@@ -2288,13 +2379,16 @@
         <w:t>C</w:t>
       </w:r>
       <w:r>
-        <w:t xml:space="preserve">argan y pasan </w:t>
-      </w:r>
-      <w:r>
-        <w:t>lo</w:t>
-      </w:r>
-      <w:r>
-        <w:t>s datos al motor de gamificación para simular la dinámica del juego</w:t>
+        <w:t xml:space="preserve">argan </w:t>
+      </w:r>
+      <w:r>
+        <w:t>l</w:t>
+      </w:r>
+      <w:r>
+        <w:t>os estudiantes, actividades y porcentajes</w:t>
+      </w:r>
+      <w:r>
+        <w:t xml:space="preserve"> al motor de gamificación para simular la dinámica del juego</w:t>
       </w:r>
       <w:r>
         <w:t>.</w:t>
@@ -2345,218 +2439,138 @@
         <w:rPr>
           <w:i/>
         </w:rPr>
-        <w:t>/datos/cargueMEL/</w:t>
-      </w:r>
-    </w:p>
-    <w:p>
-      <w:pPr>
-        <w:jc w:val="both"/>
-      </w:pPr>
-      <w:r>
-        <w:t xml:space="preserve">Dado que el dashboard utiliza los servicios de </w:t>
-      </w:r>
-      <w:r>
-        <w:t>l</w:t>
-      </w:r>
-      <w:r>
-        <w:t xml:space="preserve">a capa </w:t>
-      </w:r>
-      <w:r>
-        <w:t>que brinda</w:t>
-      </w:r>
-      <w:r>
-        <w:t xml:space="preserve"> el motor de gamificación, no hay control directo sobre los puntos, gemas, monedas y medallas que se otorgan de acuerdo con el porcentaje obtenido en una actividad. Así mismo, el motor interpreta cada actividad como una misión en el mundo gamificado, la cual permite </w:t>
-      </w:r>
-      <w:r>
-        <w:t xml:space="preserve">sólo </w:t>
-      </w:r>
-      <w:r>
-        <w:t xml:space="preserve">un intento y </w:t>
-      </w:r>
-      <w:r>
-        <w:t>en consecuencia</w:t>
-      </w:r>
-      <w:r>
-        <w:t xml:space="preserve"> un único </w:t>
-      </w:r>
-      <w:r>
-        <w:t xml:space="preserve">porcentaje </w:t>
-      </w:r>
-      <w:r>
-        <w:t xml:space="preserve">de desempeño </w:t>
-      </w:r>
-      <w:r>
-        <w:t xml:space="preserve">que </w:t>
-      </w:r>
-      <w:r>
-        <w:t xml:space="preserve">después no puede modificarse. Esto </w:t>
-      </w:r>
-      <w:r>
-        <w:t>hace inviable</w:t>
-      </w:r>
-      <w:r>
-        <w:t xml:space="preserve"> cambiar </w:t>
-      </w:r>
-      <w:r>
-        <w:t xml:space="preserve">el porcentaje </w:t>
-      </w:r>
-      <w:r>
-        <w:t xml:space="preserve">de un estudiante para una actividad que ya fue calificada. </w:t>
-      </w:r>
-      <w:r>
-        <w:t>Por tanto</w:t>
-      </w:r>
-      <w:r>
-        <w:t xml:space="preserve">, si se quiere asignar otra nota a una o varias actividades ya calificadas, </w:t>
-      </w:r>
-      <w:r>
-        <w:t xml:space="preserve">se debe seguir el siguiente </w:t>
-      </w:r>
-      <w:r>
-        <w:t>procedimiento</w:t>
-      </w:r>
-      <w:r>
-        <w:t>:</w:t>
-      </w:r>
-    </w:p>
-    <w:p>
-      <w:pPr>
-        <w:pStyle w:val="ListParagraph"/>
-        <w:numPr>
-          <w:ilvl w:val="0"/>
-          <w:numId w:val="6"/>
-        </w:numPr>
-        <w:jc w:val="both"/>
-      </w:pPr>
-      <w:r>
-        <w:t>M</w:t>
-      </w:r>
-      <w:r>
-        <w:t xml:space="preserve">odificar las notas </w:t>
-      </w:r>
-      <w:r>
-        <w:t xml:space="preserve">de los estudiantes </w:t>
-      </w:r>
-      <w:r>
-        <w:t>en Sicua</w:t>
-      </w:r>
-      <w:r>
-        <w:t>.</w:t>
-      </w:r>
-    </w:p>
-    <w:p>
-      <w:pPr>
-        <w:pStyle w:val="ListParagraph"/>
-        <w:numPr>
-          <w:ilvl w:val="0"/>
-          <w:numId w:val="6"/>
-        </w:numPr>
-        <w:jc w:val="both"/>
-      </w:pPr>
-      <w:r>
-        <w:t>C</w:t>
-      </w:r>
-      <w:r>
-        <w:t>argar nuevamente el archivo</w:t>
-      </w:r>
-      <w:r>
-        <w:t xml:space="preserve"> csv</w:t>
-      </w:r>
-      <w:r>
-        <w:t xml:space="preserve"> de estudiantes en el dashboard para reiniciar el juego.</w:t>
-      </w:r>
-    </w:p>
-    <w:p>
-      <w:pPr>
-        <w:pStyle w:val="ListParagraph"/>
-        <w:numPr>
-          <w:ilvl w:val="0"/>
-          <w:numId w:val="6"/>
-        </w:numPr>
-        <w:jc w:val="both"/>
-      </w:pPr>
-      <w:r>
-        <w:t>Esperar el cargue automático d</w:t>
-      </w:r>
-      <w:r>
-        <w:t xml:space="preserve">el archivo de notas </w:t>
-      </w:r>
-      <w:r>
-        <w:t>de Sicua</w:t>
+        <w:t>/datos/</w:t>
+      </w:r>
+      <w:proofErr w:type="spellStart"/>
+      <w:r>
+        <w:rPr>
+          <w:i/>
+        </w:rPr>
+        <w:t>cargueMEL</w:t>
+      </w:r>
+      <w:proofErr w:type="spellEnd"/>
+      <w:r>
+        <w:rPr>
+          <w:i/>
+        </w:rPr>
+        <w:t>/</w:t>
+      </w:r>
+    </w:p>
+    <w:p>
+      <w:pPr>
+        <w:jc w:val="both"/>
+        <w:rPr>
+          <w:i/>
+          <w:u w:val="single"/>
+        </w:rPr>
+      </w:pPr>
+      <w:r>
+        <w:rPr>
+          <w:i/>
+          <w:u w:val="single"/>
+        </w:rPr>
+        <w:t>Restricción para pruebas cognitivas</w:t>
+      </w:r>
+    </w:p>
+    <w:p>
+      <w:pPr>
+        <w:jc w:val="both"/>
+      </w:pPr>
+      <w:r>
+        <w:t xml:space="preserve">Dentro de la dinámica del curso se realizan </w:t>
+      </w:r>
+      <w:r>
+        <w:t>pruebas</w:t>
+      </w:r>
+      <w:r>
+        <w:t xml:space="preserve"> cognitivas, las cuales se trabajan por parejas de estudiantes. Sin embargo, para que </w:t>
+      </w:r>
+      <w:r>
+        <w:t>el proceso de descarga de notas incluya las notas de ambos estudiantes</w:t>
+      </w:r>
+      <w:r>
+        <w:t xml:space="preserve"> en este tipo de actividades, es necesario que ambos miembros </w:t>
+      </w:r>
+      <w:r>
+        <w:t>realicen</w:t>
+      </w:r>
+      <w:r>
+        <w:t xml:space="preserve"> el envío a través de Sicua. No basta con que un estudiante realice el envío y al otro se le asigne </w:t>
+      </w:r>
+      <w:r>
+        <w:t xml:space="preserve">después </w:t>
+      </w:r>
+      <w:r>
+        <w:t xml:space="preserve">en Sicua </w:t>
+      </w:r>
+      <w:r>
+        <w:t>la nota obtenida</w:t>
+      </w:r>
+      <w:r>
+        <w:t>. Est</w:t>
+      </w:r>
+      <w:r>
+        <w:t xml:space="preserve">a restricción se debe a </w:t>
+      </w:r>
+      <w:r>
+        <w:t>un bug en el funcionamiento de Sicua</w:t>
+      </w:r>
+      <w:r>
+        <w:t>,</w:t>
+      </w:r>
+      <w:r>
+        <w:t xml:space="preserve"> y de no </w:t>
+      </w:r>
+      <w:r>
+        <w:t>acatarla</w:t>
+      </w:r>
+      <w:r>
+        <w:t>, solo se registrar</w:t>
+      </w:r>
+      <w:r>
+        <w:t>ía</w:t>
+      </w:r>
+      <w:r>
+        <w:t xml:space="preserve"> en el dashboard la nota </w:t>
+      </w:r>
+      <w:r>
+        <w:t>d</w:t>
+      </w:r>
+      <w:r>
+        <w:t xml:space="preserve">el </w:t>
+      </w:r>
+      <w:r>
+        <w:t>estudiante</w:t>
+      </w:r>
+      <w:r>
+        <w:t xml:space="preserve"> que</w:t>
       </w:r>
       <w:r>
         <w:t xml:space="preserve"> </w:t>
       </w:r>
       <w:r>
-        <w:t xml:space="preserve">para recuperar el estado </w:t>
-      </w:r>
-      <w:r>
-        <w:t xml:space="preserve">del juego </w:t>
-      </w:r>
-      <w:r>
-        <w:t xml:space="preserve">hasta la fecha, </w:t>
-      </w:r>
-      <w:r>
-        <w:t xml:space="preserve">pero </w:t>
-      </w:r>
-      <w:r>
-        <w:t xml:space="preserve">incluyendo </w:t>
-      </w:r>
-      <w:r>
-        <w:t xml:space="preserve">esta vez </w:t>
-      </w:r>
-      <w:r>
-        <w:t>los cambios hechos sobre las notas</w:t>
-      </w:r>
-      <w:r>
-        <w:t>.</w:t>
-      </w:r>
-    </w:p>
-    <w:p>
-      <w:pPr>
-        <w:pStyle w:val="ListParagraph"/>
-        <w:numPr>
-          <w:ilvl w:val="0"/>
-          <w:numId w:val="6"/>
-        </w:numPr>
-        <w:jc w:val="both"/>
-      </w:pPr>
-      <w:r>
-        <w:lastRenderedPageBreak/>
-        <w:t>Dado que en el punto anterior no se recuperan</w:t>
-      </w:r>
-      <w:r>
-        <w:t xml:space="preserve"> las cantidades de monedas disponibles para compras</w:t>
-      </w:r>
-      <w:r>
-        <w:t xml:space="preserve"> de los equipos</w:t>
-      </w:r>
-      <w:r>
-        <w:t>,</w:t>
-      </w:r>
-      <w:r>
-        <w:t xml:space="preserve"> </w:t>
-      </w:r>
-      <w:r>
-        <w:t xml:space="preserve">estas </w:t>
-      </w:r>
-      <w:r>
-        <w:t xml:space="preserve">deben ser </w:t>
-      </w:r>
-      <w:r>
-        <w:t>reasignadas</w:t>
-      </w:r>
-      <w:r>
-        <w:t xml:space="preserve"> manualmente simulando compras </w:t>
-      </w:r>
-      <w:r>
-        <w:t xml:space="preserve">de poderes </w:t>
-      </w:r>
-      <w:r>
-        <w:t>en el dashboard</w:t>
-      </w:r>
-      <w:r>
-        <w:t>, de ser necesario</w:t>
+        <w:t>efect</w:t>
+      </w:r>
+      <w:r>
+        <w:t>úe</w:t>
+      </w:r>
+      <w:r>
+        <w:t xml:space="preserve"> el envío</w:t>
+      </w:r>
+      <w:r>
+        <w:t xml:space="preserve"> dejando en cero la nota </w:t>
+      </w:r>
+      <w:r>
+        <w:t>d</w:t>
+      </w:r>
+      <w:r>
+        <w:t xml:space="preserve">el </w:t>
+      </w:r>
+      <w:r>
+        <w:t>segundo</w:t>
+      </w:r>
+      <w:r>
+        <w:t xml:space="preserve"> estudiante</w:t>
       </w:r>
       <w:r>
         <w:t>.</w:t>
@@ -2591,6 +2605,7 @@
         <w:jc w:val="both"/>
       </w:pPr>
       <w:r>
+        <w:lastRenderedPageBreak/>
         <w:t xml:space="preserve">Como parte de la </w:t>
       </w:r>
       <w:r>
@@ -2779,12 +2794,14 @@
                                   <w:sz w:val="32"/>
                                 </w:rPr>
                               </w:pPr>
+                              <w:proofErr w:type="spellStart"/>
                               <w:r>
                                 <w:rPr>
                                   <w:sz w:val="32"/>
                                 </w:rPr>
                                 <w:t>AppService</w:t>
                               </w:r>
+                              <w:proofErr w:type="spellEnd"/>
                             </w:p>
                           </w:txbxContent>
                         </wps:txbx>
@@ -3015,6 +3032,7 @@
                                 <w:spacing w:before="0" w:beforeAutospacing="0" w:after="160" w:afterAutospacing="0" w:line="256" w:lineRule="auto"/>
                                 <w:jc w:val="center"/>
                               </w:pPr>
+                              <w:proofErr w:type="spellStart"/>
                               <w:r>
                                 <w:rPr>
                                   <w:rFonts w:eastAsia="Calibri"/>
@@ -3023,6 +3041,7 @@
                                 </w:rPr>
                                 <w:t>MotorService</w:t>
                               </w:r>
+                              <w:proofErr w:type="spellEnd"/>
                             </w:p>
                           </w:txbxContent>
                         </wps:txbx>
@@ -3495,12 +3514,14 @@
                             <w:sz w:val="32"/>
                           </w:rPr>
                         </w:pPr>
+                        <w:proofErr w:type="spellStart"/>
                         <w:r>
                           <w:rPr>
                             <w:sz w:val="32"/>
                           </w:rPr>
                           <w:t>AppService</w:t>
                         </w:r>
+                        <w:proofErr w:type="spellEnd"/>
                       </w:p>
                     </w:txbxContent>
                   </v:textbox>
@@ -3597,6 +3618,7 @@
                           <w:spacing w:before="0" w:beforeAutospacing="0" w:after="160" w:afterAutospacing="0" w:line="256" w:lineRule="auto"/>
                           <w:jc w:val="center"/>
                         </w:pPr>
+                        <w:proofErr w:type="spellStart"/>
                         <w:r>
                           <w:rPr>
                             <w:rFonts w:eastAsia="Calibri"/>
@@ -3605,6 +3627,7 @@
                           </w:rPr>
                           <w:t>MotorService</w:t>
                         </w:r>
+                        <w:proofErr w:type="spellEnd"/>
                       </w:p>
                     </w:txbxContent>
                   </v:textbox>
@@ -3786,7 +3809,6 @@
         <w:jc w:val="both"/>
       </w:pPr>
       <w:r>
-        <w:lastRenderedPageBreak/>
         <w:t xml:space="preserve">Para el caso específico de MEL, se </w:t>
       </w:r>
       <w:r>
@@ -3835,6 +3857,7 @@
         <w:rPr>
           <w:noProof/>
         </w:rPr>
+        <w:lastRenderedPageBreak/>
         <w:drawing>
           <wp:inline distT="0" distB="0" distL="0" distR="0">
             <wp:extent cx="5852160" cy="5669280"/>
@@ -3991,7 +4014,6 @@
         <w:jc w:val="both"/>
       </w:pPr>
       <w:r>
-        <w:lastRenderedPageBreak/>
         <w:t>Adicionalmente, el motor gestiona la distribución de jugadores en equipos y distingue los premios que se otorgan a los jugadores de aquellos que se otorgan a los equipos.</w:t>
       </w:r>
       <w:r>
@@ -4012,6 +4034,7 @@
         <w:rPr>
           <w:noProof/>
         </w:rPr>
+        <w:lastRenderedPageBreak/>
         <w:drawing>
           <wp:inline distT="0" distB="0" distL="0" distR="0">
             <wp:extent cx="6400800" cy="2917825"/>
@@ -4131,7 +4154,21 @@
         <w:rPr>
           <w:b/>
         </w:rPr>
-        <w:t>del motor (MotorService)</w:t>
+        <w:t>del motor (</w:t>
+      </w:r>
+      <w:proofErr w:type="spellStart"/>
+      <w:r>
+        <w:rPr>
+          <w:b/>
+        </w:rPr>
+        <w:t>MotorService</w:t>
+      </w:r>
+      <w:proofErr w:type="spellEnd"/>
+      <w:r>
+        <w:rPr>
+          <w:b/>
+        </w:rPr>
+        <w:t>)</w:t>
       </w:r>
     </w:p>
     <w:p>
@@ -4203,7 +4240,21 @@
         <w:rPr>
           <w:b/>
         </w:rPr>
-        <w:t>Capa de servicios de la aplicación (AppService)</w:t>
+        <w:t>Capa de servicios de la aplicación (</w:t>
+      </w:r>
+      <w:proofErr w:type="spellStart"/>
+      <w:r>
+        <w:rPr>
+          <w:b/>
+        </w:rPr>
+        <w:t>AppService</w:t>
+      </w:r>
+      <w:proofErr w:type="spellEnd"/>
+      <w:r>
+        <w:rPr>
+          <w:b/>
+        </w:rPr>
+        <w:t>)</w:t>
       </w:r>
     </w:p>
     <w:p>
@@ -4375,7 +4426,6 @@
         <w:jc w:val="both"/>
       </w:pPr>
       <w:r>
-        <w:lastRenderedPageBreak/>
         <w:t>Número de semanas del semestre</w:t>
       </w:r>
       <w:r>
@@ -4434,6 +4484,7 @@
         <w:jc w:val="both"/>
       </w:pPr>
       <w:r>
+        <w:lastRenderedPageBreak/>
         <w:t xml:space="preserve">El dashboard </w:t>
       </w:r>
       <w:r>
@@ -4493,7 +4544,15 @@
         <w:t>s</w:t>
       </w:r>
       <w:r>
-        <w:t xml:space="preserve"> en formato .csv. Aunque los datos cargados en el dashboard son almacenados directamente por el motor de gamificación, el dashboard </w:t>
+        <w:t xml:space="preserve"> en formato .</w:t>
+      </w:r>
+      <w:proofErr w:type="spellStart"/>
+      <w:r>
+        <w:t>csv</w:t>
+      </w:r>
+      <w:proofErr w:type="spellEnd"/>
+      <w:r>
+        <w:t xml:space="preserve">. Aunque los datos cargados en el dashboard son almacenados directamente por el motor de gamificación, el dashboard </w:t>
       </w:r>
       <w:r>
         <w:t>tiene</w:t>
@@ -4583,14 +4642,36 @@
       <w:r>
         <w:t xml:space="preserve">Figura </w:t>
       </w:r>
-      <w:fldSimple w:instr=" SEQ Figura \* ARABIC ">
-        <w:r>
-          <w:rPr>
-            <w:noProof/>
-          </w:rPr>
-          <w:t>15</w:t>
-        </w:r>
-      </w:fldSimple>
+      <w:r>
+        <w:rPr>
+          <w:noProof/>
+        </w:rPr>
+        <w:fldChar w:fldCharType="begin"/>
+      </w:r>
+      <w:r>
+        <w:rPr>
+          <w:noProof/>
+        </w:rPr>
+        <w:instrText xml:space="preserve"> SEQ Figura \* ARABIC </w:instrText>
+      </w:r>
+      <w:r>
+        <w:rPr>
+          <w:noProof/>
+        </w:rPr>
+        <w:fldChar w:fldCharType="separate"/>
+      </w:r>
+      <w:r>
+        <w:rPr>
+          <w:noProof/>
+        </w:rPr>
+        <w:t>15</w:t>
+      </w:r>
+      <w:r>
+        <w:rPr>
+          <w:noProof/>
+        </w:rPr>
+        <w:fldChar w:fldCharType="end"/>
+      </w:r>
       <w:r>
         <w:t>: Diagrama E</w:t>
       </w:r>
@@ -4599,6 +4680,111 @@
       </w:r>
       <w:r>
         <w:t xml:space="preserve"> del dashboard</w:t>
+      </w:r>
+    </w:p>
+    <w:p>
+      <w:pPr>
+        <w:jc w:val="both"/>
+      </w:pPr>
+    </w:p>
+    <w:p>
+      <w:pPr>
+        <w:jc w:val="both"/>
+      </w:pPr>
+      <w:r>
+        <w:t xml:space="preserve">El </w:t>
+      </w:r>
+      <w:r>
+        <w:t xml:space="preserve">componente principal del </w:t>
+      </w:r>
+      <w:r>
+        <w:t xml:space="preserve">dashboard </w:t>
+      </w:r>
+      <w:r>
+        <w:t>es un controlador escrito en Grails (</w:t>
+      </w:r>
+      <w:proofErr w:type="spellStart"/>
+      <w:r>
+        <w:t>RequestController</w:t>
+      </w:r>
+      <w:proofErr w:type="spellEnd"/>
+      <w:r>
+        <w:t xml:space="preserve">) </w:t>
+      </w:r>
+      <w:r>
+        <w:t xml:space="preserve">que </w:t>
+      </w:r>
+      <w:r>
+        <w:t xml:space="preserve">guarda </w:t>
+      </w:r>
+      <w:r>
+        <w:t xml:space="preserve">en la base de datos </w:t>
+      </w:r>
+      <w:r>
+        <w:t xml:space="preserve">información de </w:t>
+      </w:r>
+      <w:r>
+        <w:t xml:space="preserve">los </w:t>
+      </w:r>
+      <w:r>
+        <w:t xml:space="preserve">usuarios y </w:t>
+      </w:r>
+      <w:r>
+        <w:t xml:space="preserve">las </w:t>
+      </w:r>
+      <w:r>
+        <w:t xml:space="preserve">secciones </w:t>
+      </w:r>
+      <w:r>
+        <w:t>del curso</w:t>
+      </w:r>
+      <w:r>
+        <w:t>,</w:t>
+      </w:r>
+      <w:r>
+        <w:t xml:space="preserve"> </w:t>
+      </w:r>
+      <w:r>
+        <w:t>y que despliega vistas de acuerdo con las funcionalidades que se invocan</w:t>
+      </w:r>
+      <w:r>
+        <w:t>.</w:t>
+      </w:r>
+      <w:r>
+        <w:t xml:space="preserve"> Para ello toma los objetos que retorna la capa de servicios de la aplicación y los renderiza en </w:t>
+      </w:r>
+      <w:proofErr w:type="gramStart"/>
+      <w:r>
+        <w:t>los .</w:t>
+      </w:r>
+      <w:proofErr w:type="spellStart"/>
+      <w:r>
+        <w:t>gsp</w:t>
+      </w:r>
+      <w:proofErr w:type="spellEnd"/>
+      <w:proofErr w:type="gramEnd"/>
+      <w:r>
+        <w:t xml:space="preserve"> respectivos.</w:t>
+      </w:r>
+    </w:p>
+    <w:p>
+      <w:pPr>
+        <w:pStyle w:val="ListParagraph"/>
+        <w:numPr>
+          <w:ilvl w:val="0"/>
+          <w:numId w:val="1"/>
+        </w:numPr>
+        <w:jc w:val="both"/>
+        <w:rPr>
+          <w:b/>
+        </w:rPr>
+      </w:pPr>
+      <w:r>
+        <w:rPr>
+          <w:b/>
+        </w:rPr>
+        <w:lastRenderedPageBreak/>
+        <w:t>Procesos manuales</w:t>
       </w:r>
       <w:bookmarkStart w:id="0" w:name="_GoBack"/>
       <w:bookmarkEnd w:id="0"/>
@@ -4607,69 +4793,92 @@
       <w:pPr>
         <w:jc w:val="both"/>
       </w:pPr>
-    </w:p>
-    <w:p>
-      <w:pPr>
-        <w:jc w:val="both"/>
-      </w:pPr>
-      <w:r>
-        <w:lastRenderedPageBreak/>
-        <w:t xml:space="preserve">El </w:t>
-      </w:r>
-      <w:r>
-        <w:t xml:space="preserve">componente principal del </w:t>
-      </w:r>
-      <w:r>
-        <w:t xml:space="preserve">dashboard </w:t>
-      </w:r>
-      <w:r>
-        <w:t xml:space="preserve">es un controlador escrito en Grails (RequestController) </w:t>
-      </w:r>
-      <w:r>
-        <w:t xml:space="preserve">que </w:t>
-      </w:r>
-      <w:r>
-        <w:t xml:space="preserve">guarda </w:t>
-      </w:r>
-      <w:r>
-        <w:t>en la base de datos</w:t>
-      </w:r>
-      <w:r>
-        <w:t xml:space="preserve"> </w:t>
-      </w:r>
-      <w:r>
-        <w:t xml:space="preserve">información de </w:t>
-      </w:r>
-      <w:r>
-        <w:t xml:space="preserve">los </w:t>
-      </w:r>
-      <w:r>
-        <w:t xml:space="preserve">usuarios y </w:t>
-      </w:r>
-      <w:r>
-        <w:t xml:space="preserve">las </w:t>
-      </w:r>
-      <w:r>
-        <w:t xml:space="preserve">secciones </w:t>
-      </w:r>
-      <w:r>
-        <w:t>del curso</w:t>
-      </w:r>
-      <w:r>
-        <w:t>,</w:t>
-      </w:r>
-      <w:r>
-        <w:t xml:space="preserve"> </w:t>
-      </w:r>
-      <w:r>
-        <w:t>y que despliega vistas de acuerdo con las funcionalidades que se invocan</w:t>
-      </w:r>
-      <w:r>
-        <w:t>.</w:t>
-      </w:r>
-      <w:r>
-        <w:t xml:space="preserve"> Para ello toma los objetos que retorna la capa de servicios de la aplicación y los renderiza en los .gsp respectivos.</w:t>
-      </w:r>
+      <w:r>
+        <w:t xml:space="preserve">Dado que </w:t>
+      </w:r>
+      <w:r>
+        <w:t>la solución</w:t>
+      </w:r>
+      <w:r>
+        <w:t xml:space="preserve"> utiliza los servicios </w:t>
+      </w:r>
+      <w:r>
+        <w:t xml:space="preserve">de un </w:t>
+      </w:r>
+      <w:r>
+        <w:t>motor de gamificación</w:t>
+      </w:r>
+      <w:r>
+        <w:t xml:space="preserve"> externo</w:t>
+      </w:r>
+      <w:r>
+        <w:t>, no hay control directo sobre los puntos, gemas, monedas y medallas que se otorgan de acuerdo con el porcentaje obtenido en una actividad. Así mismo, el motor interpreta cada actividad como una misión en el mundo gamificado, la cual permite sólo un intento y en consecuencia un único porcentaje de desempeño que después no puede modificarse. Esto hace inviable cambiar el porcentaje de un estudiante para una actividad que ya fue calificada. Por tanto, si se quiere asignar otra nota a una o varias actividades ya calificadas, se debe seguir el siguiente procedimiento:</w:t>
+      </w:r>
+    </w:p>
+    <w:p>
+      <w:pPr>
+        <w:pStyle w:val="ListParagraph"/>
+        <w:numPr>
+          <w:ilvl w:val="0"/>
+          <w:numId w:val="6"/>
+        </w:numPr>
+        <w:jc w:val="both"/>
+      </w:pPr>
+      <w:r>
+        <w:t>Modificar las notas de los estudiantes en Sicua.</w:t>
+      </w:r>
+    </w:p>
+    <w:p>
+      <w:pPr>
+        <w:pStyle w:val="ListParagraph"/>
+        <w:numPr>
+          <w:ilvl w:val="0"/>
+          <w:numId w:val="6"/>
+        </w:numPr>
+        <w:jc w:val="both"/>
+      </w:pPr>
+      <w:r>
+        <w:t xml:space="preserve">Cargar nuevamente el archivo </w:t>
+      </w:r>
+      <w:proofErr w:type="spellStart"/>
+      <w:r>
+        <w:t>csv</w:t>
+      </w:r>
+      <w:proofErr w:type="spellEnd"/>
+      <w:r>
+        <w:t xml:space="preserve"> de estudiantes en el dashboard para reiniciar el juego.</w:t>
+      </w:r>
+    </w:p>
+    <w:p>
+      <w:pPr>
+        <w:pStyle w:val="ListParagraph"/>
+        <w:numPr>
+          <w:ilvl w:val="0"/>
+          <w:numId w:val="6"/>
+        </w:numPr>
+        <w:jc w:val="both"/>
+      </w:pPr>
+      <w:r>
+        <w:t>Esperar el cargue automático del archivo de notas de Sicua para recuperar el estado del juego hasta la fecha, pero incluyendo esta vez los cambios hechos sobre las notas.</w:t>
+      </w:r>
+    </w:p>
+    <w:p>
+      <w:pPr>
+        <w:pStyle w:val="ListParagraph"/>
+        <w:numPr>
+          <w:ilvl w:val="0"/>
+          <w:numId w:val="6"/>
+        </w:numPr>
+        <w:jc w:val="both"/>
+      </w:pPr>
+      <w:r>
+        <w:t>Dado que en el punto anterior no se recuperan las cantidades de monedas disponibles para compras de los equipos, estas deben ser reasignadas manualmente simulando compras de poderes en el dashboard, de ser necesario.</w:t>
+      </w:r>
+    </w:p>
+    <w:p>
+      <w:pPr>
+        <w:jc w:val="both"/>
+      </w:pPr>
     </w:p>
     <w:sectPr>
       <w:headerReference w:type="default" r:id="rId22"/>

</xml_diff>

<commit_message>
Documentación: reconfiguración de equipos.
</commit_message>
<xml_diff>
--- a/IP16MEL/doc/Solución Matemática Estructural y Lógica.docx
+++ b/IP16MEL/doc/Solución Matemática Estructural y Lógica.docx
@@ -47,7 +47,22 @@
         <w:t>implementada</w:t>
       </w:r>
       <w:r>
-        <w:t xml:space="preserve"> para el curso de Matemática Estructural y Lógica de la facultad de Ingeniería. El propósito </w:t>
+        <w:t xml:space="preserve"> para el curso de Matemática Estructural y Lógica del </w:t>
+      </w:r>
+      <w:r>
+        <w:t>d</w:t>
+      </w:r>
+      <w:r>
+        <w:t xml:space="preserve">epartamento </w:t>
+      </w:r>
+      <w:r>
+        <w:t>de Ingeniería</w:t>
+      </w:r>
+      <w:r>
+        <w:t xml:space="preserve"> de Sistemas y Computación</w:t>
+      </w:r>
+      <w:r>
+        <w:t xml:space="preserve">. El propósito </w:t>
       </w:r>
       <w:r>
         <w:t xml:space="preserve">de la solución </w:t>
@@ -127,10 +142,35 @@
         <w:jc w:val="both"/>
       </w:pPr>
       <w:r>
-        <w:t xml:space="preserve">Como parte de la solución se desarrolló un dashboard sobre Grails, el cual </w:t>
-      </w:r>
-      <w:r>
-        <w:t xml:space="preserve">permite a los estudiantes visualizar su desempeño individual y grupal tanto de manera semanal como general, y a los profesores visualizar el estado de cada uno de </w:t>
+        <w:t xml:space="preserve">Como parte de la solución se desarrolló un dashboard </w:t>
+      </w:r>
+      <w:r>
+        <w:t>usando</w:t>
+      </w:r>
+      <w:r>
+        <w:t xml:space="preserve"> </w:t>
+      </w:r>
+      <w:r>
+        <w:t xml:space="preserve">el </w:t>
+      </w:r>
+      <w:proofErr w:type="spellStart"/>
+      <w:r>
+        <w:t>framework</w:t>
+      </w:r>
+      <w:proofErr w:type="spellEnd"/>
+      <w:r>
+        <w:t xml:space="preserve"> de </w:t>
+      </w:r>
+      <w:proofErr w:type="spellStart"/>
+      <w:r>
+        <w:t>Grails</w:t>
+      </w:r>
+      <w:proofErr w:type="spellEnd"/>
+      <w:r>
+        <w:t xml:space="preserve">, el cual </w:t>
+      </w:r>
+      <w:r>
+        <w:t xml:space="preserve">permite a los estudiantes visualizar su desempeño individual y grupal tanto semanal como general, y a los profesores visualizar el estado de cada uno de </w:t>
       </w:r>
       <w:r>
         <w:t>lo</w:t>
@@ -151,7 +191,13 @@
         <w:t>.</w:t>
       </w:r>
       <w:r>
-        <w:t xml:space="preserve"> A continuación, se muestra la vista principal del dashboard con la cual interactúan tanto los estudiantes como los profesores:</w:t>
+        <w:t xml:space="preserve"> A continuación, se muestra la vista principal del dashboard con la cual interactúan los estudiantes </w:t>
+      </w:r>
+      <w:r>
+        <w:t>y</w:t>
+      </w:r>
+      <w:r>
+        <w:t xml:space="preserve"> los profesores:</w:t>
       </w:r>
     </w:p>
     <w:p>
@@ -165,9 +211,9 @@
         </w:rPr>
         <w:drawing>
           <wp:inline distT="0" distB="0" distL="0" distR="0">
-            <wp:extent cx="6400800" cy="2138680"/>
-            <wp:effectExtent l="0" t="0" r="0" b="0"/>
-            <wp:docPr id="2" name="Picture 2"/>
+            <wp:extent cx="6392545" cy="2934335"/>
+            <wp:effectExtent l="0" t="0" r="8255" b="0"/>
+            <wp:docPr id="20" name="Picture 20"/>
             <wp:cNvGraphicFramePr>
               <a:graphicFrameLocks xmlns:a="http://schemas.openxmlformats.org/drawingml/2006/main" noChangeAspect="1"/>
             </wp:cNvGraphicFramePr>
@@ -196,7 +242,7 @@
                   <pic:spPr bwMode="auto">
                     <a:xfrm>
                       <a:off x="0" y="0"/>
-                      <a:ext cx="6400800" cy="2138680"/>
+                      <a:ext cx="6392545" cy="2934335"/>
                     </a:xfrm>
                     <a:prstGeom prst="rect">
                       <a:avLst/>
@@ -222,12 +268,27 @@
         <w:t xml:space="preserve">Figura </w:t>
       </w:r>
       <w:r>
+        <w:rPr>
+          <w:noProof/>
+        </w:rPr>
         <w:fldChar w:fldCharType="begin"/>
       </w:r>
       <w:r>
-        <w:instrText xml:space="preserve"> SEQ Figura \* ARABIC </w:instrText>
-      </w:r>
-      <w:r>
+        <w:rPr>
+          <w:noProof/>
+        </w:rPr>
+        <w:instrText xml:space="preserve"> SEQ Figur</w:instrText>
+      </w:r>
+      <w:r>
+        <w:rPr>
+          <w:noProof/>
+        </w:rPr>
+        <w:instrText xml:space="preserve">a \* ARABIC </w:instrText>
+      </w:r>
+      <w:r>
+        <w:rPr>
+          <w:noProof/>
+        </w:rPr>
         <w:fldChar w:fldCharType="separate"/>
       </w:r>
       <w:r>
@@ -257,13 +318,19 @@
         <w:t xml:space="preserve">tiene </w:t>
       </w:r>
       <w:r>
-        <w:t xml:space="preserve">dos pestañas, una para visualizar los datos por equipos y la otra para visualizar los datos de un estudiante específico. En el caso del estudiante, </w:t>
-      </w:r>
-      <w:r>
-        <w:t>e</w:t>
-      </w:r>
-      <w:r>
-        <w:t xml:space="preserve">ste sólo puede </w:t>
+        <w:t>dos pestañas, una para visualizar los datos por equipos y otra para visualizar los datos de un estudiante específico. E</w:t>
+      </w:r>
+      <w:r>
+        <w:t xml:space="preserve">l </w:t>
+      </w:r>
+      <w:r>
+        <w:t>estudiante</w:t>
+      </w:r>
+      <w:r>
+        <w:t xml:space="preserve"> </w:t>
+      </w:r>
+      <w:r>
+        <w:t xml:space="preserve">puede </w:t>
       </w:r>
       <w:r>
         <w:t xml:space="preserve">consultar su información individual y </w:t>
@@ -275,7 +342,10 @@
         <w:t xml:space="preserve"> de los equipos que componen su sección. </w:t>
       </w:r>
       <w:r>
-        <w:t xml:space="preserve">En el caso del profesor, este puede </w:t>
+        <w:t xml:space="preserve">El profesor </w:t>
+      </w:r>
+      <w:r>
+        <w:t xml:space="preserve">puede </w:t>
       </w:r>
       <w:r>
         <w:t xml:space="preserve">seleccionar un estudiante para consultar su información individual y aquella de los </w:t>
@@ -338,7 +408,13 @@
       </w:r>
       <w:proofErr w:type="spellEnd"/>
       <w:r>
-        <w:t xml:space="preserve"> de los estudiantes que lo componen, ordenados ascendentemente por puntos.</w:t>
+        <w:t xml:space="preserve"> de los estudiantes que lo componen, ordenados </w:t>
+      </w:r>
+      <w:r>
+        <w:t>descen</w:t>
+      </w:r>
+      <w:r>
+        <w:t>dentemente por puntos.</w:t>
       </w:r>
     </w:p>
     <w:p>
@@ -391,16 +467,8 @@
         <w:jc w:val="both"/>
       </w:pPr>
       <w:r>
+        <w:lastRenderedPageBreak/>
         <w:t>En la pestaña individual</w:t>
-      </w:r>
-      <w:r>
-        <w:t xml:space="preserve"> (</w:t>
-      </w:r>
-      <w:r>
-        <w:t>Figura 2</w:t>
-      </w:r>
-      <w:r>
-        <w:t>)</w:t>
       </w:r>
       <w:r>
         <w:t xml:space="preserve"> </w:t>
@@ -445,7 +513,6 @@
         <w:jc w:val="both"/>
       </w:pPr>
       <w:r>
-        <w:lastRenderedPageBreak/>
         <w:t>Número de gemas ganadas.</w:t>
       </w:r>
     </w:p>
@@ -503,6 +570,7 @@
         <w:rPr>
           <w:noProof/>
         </w:rPr>
+        <w:lastRenderedPageBreak/>
         <w:drawing>
           <wp:inline distT="0" distB="0" distL="0" distR="0">
             <wp:extent cx="3005593" cy="6485850"/>
@@ -562,12 +630,21 @@
         <w:t xml:space="preserve">Figura </w:t>
       </w:r>
       <w:r>
+        <w:rPr>
+          <w:noProof/>
+        </w:rPr>
         <w:fldChar w:fldCharType="begin"/>
       </w:r>
       <w:r>
+        <w:rPr>
+          <w:noProof/>
+        </w:rPr>
         <w:instrText xml:space="preserve"> SEQ Figura \* ARABIC </w:instrText>
       </w:r>
       <w:r>
+        <w:rPr>
+          <w:noProof/>
+        </w:rPr>
         <w:fldChar w:fldCharType="separate"/>
       </w:r>
       <w:r>
@@ -630,7 +707,13 @@
         <w:jc w:val="both"/>
       </w:pPr>
       <w:r>
-        <w:t xml:space="preserve">En la Figura 3 </w:t>
+        <w:t xml:space="preserve">En la </w:t>
+      </w:r>
+      <w:r>
+        <w:t>siguiente f</w:t>
+      </w:r>
+      <w:r>
+        <w:t xml:space="preserve">igura </w:t>
       </w:r>
       <w:r>
         <w:t>se muestra la vista de funciones disponibles para los usuarios administradores</w:t>
@@ -710,12 +793,21 @@
         <w:t xml:space="preserve">Figura </w:t>
       </w:r>
       <w:r>
+        <w:rPr>
+          <w:noProof/>
+        </w:rPr>
         <w:fldChar w:fldCharType="begin"/>
       </w:r>
       <w:r>
+        <w:rPr>
+          <w:noProof/>
+        </w:rPr>
         <w:instrText xml:space="preserve"> SEQ Figura \* ARABIC </w:instrText>
       </w:r>
       <w:r>
+        <w:rPr>
+          <w:noProof/>
+        </w:rPr>
         <w:fldChar w:fldCharType="separate"/>
       </w:r>
       <w:r>
@@ -739,7 +831,19 @@
         <w:jc w:val="both"/>
       </w:pPr>
       <w:r>
-        <w:t>La primera opción (Ver dashboard de un estudiante) lleva al usuario a la vista principal descrita anteriormente. Esta función está disponible para los administradores, quienes pueden ver la información de los estudiantes de sus secciones a cargo, y para los super administradores, quienes pueden ver la información de los estudiantes de todas las secciones del curso.</w:t>
+        <w:t xml:space="preserve">La primera opción (Ver dashboard de un estudiante) lleva al usuario a la vista principal descrita anteriormente. Esta función está disponible para los administradores, quienes pueden ver información de los estudiantes </w:t>
+      </w:r>
+      <w:r>
+        <w:t>que componen</w:t>
+      </w:r>
+      <w:r>
+        <w:t xml:space="preserve"> sus secciones a cargo, y para los super administradores, quienes pueden ver la información de </w:t>
+      </w:r>
+      <w:r>
+        <w:t xml:space="preserve">todos </w:t>
+      </w:r>
+      <w:r>
+        <w:t>los estudiantes de todas las secciones del curso.</w:t>
       </w:r>
     </w:p>
     <w:p>
@@ -846,12 +950,21 @@
         <w:t xml:space="preserve">Figura </w:t>
       </w:r>
       <w:r>
+        <w:rPr>
+          <w:noProof/>
+        </w:rPr>
         <w:fldChar w:fldCharType="begin"/>
       </w:r>
       <w:r>
+        <w:rPr>
+          <w:noProof/>
+        </w:rPr>
         <w:instrText xml:space="preserve"> SEQ Figura \* ARABIC </w:instrText>
       </w:r>
       <w:r>
+        <w:rPr>
+          <w:noProof/>
+        </w:rPr>
         <w:fldChar w:fldCharType="separate"/>
       </w:r>
       <w:r>
@@ -982,12 +1095,21 @@
         <w:t xml:space="preserve">Figura </w:t>
       </w:r>
       <w:r>
+        <w:rPr>
+          <w:noProof/>
+        </w:rPr>
         <w:fldChar w:fldCharType="begin"/>
       </w:r>
       <w:r>
+        <w:rPr>
+          <w:noProof/>
+        </w:rPr>
         <w:instrText xml:space="preserve"> SEQ Figura \* ARABIC </w:instrText>
       </w:r>
       <w:r>
+        <w:rPr>
+          <w:noProof/>
+        </w:rPr>
         <w:fldChar w:fldCharType="separate"/>
       </w:r>
       <w:r>
@@ -1113,12 +1235,21 @@
         <w:t xml:space="preserve">Figura </w:t>
       </w:r>
       <w:r>
+        <w:rPr>
+          <w:noProof/>
+        </w:rPr>
         <w:fldChar w:fldCharType="begin"/>
       </w:r>
       <w:r>
+        <w:rPr>
+          <w:noProof/>
+        </w:rPr>
         <w:instrText xml:space="preserve"> SEQ Figura \* ARABIC </w:instrText>
       </w:r>
       <w:r>
+        <w:rPr>
+          <w:noProof/>
+        </w:rPr>
         <w:fldChar w:fldCharType="separate"/>
       </w:r>
       <w:r>
@@ -1237,12 +1368,21 @@
         <w:t xml:space="preserve">Figura </w:t>
       </w:r>
       <w:r>
+        <w:rPr>
+          <w:noProof/>
+        </w:rPr>
         <w:fldChar w:fldCharType="begin"/>
       </w:r>
       <w:r>
+        <w:rPr>
+          <w:noProof/>
+        </w:rPr>
         <w:instrText xml:space="preserve"> SEQ Figura \* ARABIC </w:instrText>
       </w:r>
       <w:r>
+        <w:rPr>
+          <w:noProof/>
+        </w:rPr>
         <w:fldChar w:fldCharType="separate"/>
       </w:r>
       <w:r>
@@ -1275,7 +1415,13 @@
         <w:t>l</w:t>
       </w:r>
       <w:r>
-        <w:t xml:space="preserve"> reinicio los miembros de</w:t>
+        <w:t xml:space="preserve"> reinicio</w:t>
+      </w:r>
+      <w:r>
+        <w:t>,</w:t>
+      </w:r>
+      <w:r>
+        <w:t xml:space="preserve"> los miembros de</w:t>
       </w:r>
       <w:r>
         <w:t xml:space="preserve"> </w:t>
@@ -1293,7 +1439,49 @@
         <w:t>s</w:t>
       </w:r>
       <w:r>
-        <w:t xml:space="preserve"> deben completar más actividades para acumular así monedas disponibles para compras.</w:t>
+        <w:t xml:space="preserve"> </w:t>
+      </w:r>
+      <w:r>
+        <w:t>pueden</w:t>
+      </w:r>
+      <w:r>
+        <w:t xml:space="preserve"> </w:t>
+      </w:r>
+      <w:r>
+        <w:t xml:space="preserve">seguir </w:t>
+      </w:r>
+      <w:r>
+        <w:t>completa</w:t>
+      </w:r>
+      <w:r>
+        <w:t>ndo</w:t>
+      </w:r>
+      <w:r>
+        <w:t xml:space="preserve"> actividades </w:t>
+      </w:r>
+      <w:r>
+        <w:t>y acumulando</w:t>
+      </w:r>
+      <w:r>
+        <w:t xml:space="preserve"> monedas </w:t>
+      </w:r>
+      <w:r>
+        <w:t>para</w:t>
+      </w:r>
+      <w:r>
+        <w:t xml:space="preserve"> gastar</w:t>
+      </w:r>
+      <w:r>
+        <w:t xml:space="preserve"> en </w:t>
+      </w:r>
+      <w:r>
+        <w:t>nuevas</w:t>
+      </w:r>
+      <w:r>
+        <w:t xml:space="preserve"> </w:t>
+      </w:r>
+      <w:r>
+        <w:t>compras.</w:t>
       </w:r>
     </w:p>
     <w:p>
@@ -1384,12 +1572,21 @@
         <w:t xml:space="preserve">Figura </w:t>
       </w:r>
       <w:r>
+        <w:rPr>
+          <w:noProof/>
+        </w:rPr>
         <w:fldChar w:fldCharType="begin"/>
       </w:r>
       <w:r>
+        <w:rPr>
+          <w:noProof/>
+        </w:rPr>
         <w:instrText xml:space="preserve"> SEQ Figura \* ARABIC </w:instrText>
       </w:r>
       <w:r>
+        <w:rPr>
+          <w:noProof/>
+        </w:rPr>
         <w:fldChar w:fldCharType="separate"/>
       </w:r>
       <w:r>
@@ -1433,7 +1630,13 @@
         <w:t>,</w:t>
       </w:r>
       <w:r>
-        <w:t xml:space="preserve"> el conjunto de estudiantes de todas las secciones de un semestre y los profesores con los monitores a cargo de estas. A continuación</w:t>
+        <w:t xml:space="preserve"> el conjunto de estudiantes de todas las secciones de un </w:t>
+      </w:r>
+      <w:r>
+        <w:t>periodo</w:t>
+      </w:r>
+      <w:r>
+        <w:t xml:space="preserve"> y los profesores con los monitores a cargo de estas. A continuación</w:t>
       </w:r>
       <w:r>
         <w:t>,</w:t>
@@ -1530,12 +1733,21 @@
         <w:t xml:space="preserve">Figura </w:t>
       </w:r>
       <w:r>
+        <w:rPr>
+          <w:noProof/>
+        </w:rPr>
         <w:fldChar w:fldCharType="begin"/>
       </w:r>
       <w:r>
+        <w:rPr>
+          <w:noProof/>
+        </w:rPr>
         <w:instrText xml:space="preserve"> SEQ Figura \* ARABIC </w:instrText>
       </w:r>
       <w:r>
+        <w:rPr>
+          <w:noProof/>
+        </w:rPr>
         <w:fldChar w:fldCharType="separate"/>
       </w:r>
       <w:r>
@@ -1746,12 +1958,21 @@
         <w:t xml:space="preserve">Figura </w:t>
       </w:r>
       <w:r>
+        <w:rPr>
+          <w:noProof/>
+        </w:rPr>
         <w:fldChar w:fldCharType="begin"/>
       </w:r>
       <w:r>
+        <w:rPr>
+          <w:noProof/>
+        </w:rPr>
         <w:instrText xml:space="preserve"> SEQ Figura \* ARABIC </w:instrText>
       </w:r>
       <w:r>
+        <w:rPr>
+          <w:noProof/>
+        </w:rPr>
         <w:fldChar w:fldCharType="separate"/>
       </w:r>
       <w:r>
@@ -2044,12 +2265,21 @@
         <w:t xml:space="preserve">Figura </w:t>
       </w:r>
       <w:r>
+        <w:rPr>
+          <w:noProof/>
+        </w:rPr>
         <w:fldChar w:fldCharType="begin"/>
       </w:r>
       <w:r>
+        <w:rPr>
+          <w:noProof/>
+        </w:rPr>
         <w:instrText xml:space="preserve"> SEQ Figura \* ARABIC </w:instrText>
       </w:r>
       <w:r>
+        <w:rPr>
+          <w:noProof/>
+        </w:rPr>
         <w:fldChar w:fldCharType="separate"/>
       </w:r>
       <w:r>
@@ -2180,16 +2410,8 @@
         <w:t>e</w:t>
       </w:r>
       <w:r>
-        <w:t xml:space="preserve">l servidor </w:t>
-      </w:r>
-      <w:proofErr w:type="spellStart"/>
-      <w:r>
-        <w:rPr>
-          <w:i/>
-        </w:rPr>
-        <w:t>union</w:t>
-      </w:r>
-      <w:proofErr w:type="spellEnd"/>
+        <w:t>l servidor</w:t>
+      </w:r>
       <w:r>
         <w:t>.</w:t>
       </w:r>
@@ -2303,12 +2525,21 @@
         <w:t xml:space="preserve">Figura </w:t>
       </w:r>
       <w:r>
+        <w:rPr>
+          <w:noProof/>
+        </w:rPr>
         <w:fldChar w:fldCharType="begin"/>
       </w:r>
       <w:r>
+        <w:rPr>
+          <w:noProof/>
+        </w:rPr>
         <w:instrText xml:space="preserve"> SEQ Figura \* ARABIC </w:instrText>
       </w:r>
       <w:r>
+        <w:rPr>
+          <w:noProof/>
+        </w:rPr>
         <w:fldChar w:fldCharType="separate"/>
       </w:r>
       <w:r>
@@ -2522,7 +2753,7 @@
         <w:t xml:space="preserve"> y de no </w:t>
       </w:r>
       <w:r>
-        <w:t>acatarla</w:t>
+        <w:t>seguirla</w:t>
       </w:r>
       <w:r>
         <w:t>, solo se registrar</w:t>
@@ -2578,9 +2809,993 @@
     </w:p>
     <w:p>
       <w:pPr>
-        <w:jc w:val="both"/>
-      </w:pPr>
-    </w:p>
+        <w:pStyle w:val="ListParagraph"/>
+        <w:numPr>
+          <w:ilvl w:val="1"/>
+          <w:numId w:val="1"/>
+        </w:numPr>
+        <w:jc w:val="both"/>
+        <w:rPr>
+          <w:b/>
+        </w:rPr>
+      </w:pPr>
+      <w:r>
+        <w:rPr>
+          <w:b/>
+        </w:rPr>
+        <w:t>Reconfigurar equipos</w:t>
+      </w:r>
+    </w:p>
+    <w:p>
+      <w:pPr>
+        <w:jc w:val="both"/>
+      </w:pPr>
+      <w:r>
+        <w:t>Los administradores y super administradores pueden cambiar los integrantes de un equipo en cualquier momento</w:t>
+      </w:r>
+      <w:r>
+        <w:t>,</w:t>
+      </w:r>
+      <w:r>
+        <w:t xml:space="preserve"> usando la columna </w:t>
+      </w:r>
+      <w:r>
+        <w:rPr>
+          <w:i/>
+        </w:rPr>
+        <w:t>E</w:t>
+      </w:r>
+      <w:r>
+        <w:rPr>
+          <w:i/>
+        </w:rPr>
+        <w:t>quipo</w:t>
+      </w:r>
+      <w:r>
+        <w:t xml:space="preserve"> d</w:t>
+      </w:r>
+      <w:r>
+        <w:t>el dashboard</w:t>
+      </w:r>
+      <w:r>
+        <w:t xml:space="preserve"> como se muestra en la </w:t>
+      </w:r>
+      <w:r>
+        <w:t xml:space="preserve">siguiente </w:t>
+      </w:r>
+      <w:r>
+        <w:t>f</w:t>
+      </w:r>
+      <w:r>
+        <w:t>igura:</w:t>
+      </w:r>
+    </w:p>
+    <w:p>
+      <w:pPr>
+        <w:keepNext/>
+        <w:jc w:val="center"/>
+      </w:pPr>
+      <w:r>
+        <w:rPr>
+          <w:noProof/>
+        </w:rPr>
+        <w:lastRenderedPageBreak/>
+        <w:drawing>
+          <wp:inline distT="0" distB="0" distL="0" distR="0">
+            <wp:extent cx="6400800" cy="1860550"/>
+            <wp:effectExtent l="0" t="0" r="0" b="6350"/>
+            <wp:docPr id="2" name="Picture 2"/>
+            <wp:cNvGraphicFramePr>
+              <a:graphicFrameLocks xmlns:a="http://schemas.openxmlformats.org/drawingml/2006/main" noChangeAspect="1"/>
+            </wp:cNvGraphicFramePr>
+            <a:graphic xmlns:a="http://schemas.openxmlformats.org/drawingml/2006/main">
+              <a:graphicData uri="http://schemas.openxmlformats.org/drawingml/2006/picture">
+                <pic:pic xmlns:pic="http://schemas.openxmlformats.org/drawingml/2006/picture">
+                  <pic:nvPicPr>
+                    <pic:cNvPr id="0" name="Picture 1"/>
+                    <pic:cNvPicPr>
+                      <a:picLocks noChangeAspect="1" noChangeArrowheads="1"/>
+                    </pic:cNvPicPr>
+                  </pic:nvPicPr>
+                  <pic:blipFill>
+                    <a:blip r:embed="rId19">
+                      <a:extLst>
+                        <a:ext uri="{28A0092B-C50C-407E-A947-70E740481C1C}">
+                          <a14:useLocalDpi xmlns:a14="http://schemas.microsoft.com/office/drawing/2010/main" val="0"/>
+                        </a:ext>
+                      </a:extLst>
+                    </a:blip>
+                    <a:srcRect/>
+                    <a:stretch>
+                      <a:fillRect/>
+                    </a:stretch>
+                  </pic:blipFill>
+                  <pic:spPr bwMode="auto">
+                    <a:xfrm>
+                      <a:off x="0" y="0"/>
+                      <a:ext cx="6400800" cy="1860550"/>
+                    </a:xfrm>
+                    <a:prstGeom prst="rect">
+                      <a:avLst/>
+                    </a:prstGeom>
+                    <a:noFill/>
+                    <a:ln>
+                      <a:noFill/>
+                    </a:ln>
+                  </pic:spPr>
+                </pic:pic>
+              </a:graphicData>
+            </a:graphic>
+          </wp:inline>
+        </w:drawing>
+      </w:r>
+    </w:p>
+    <w:p>
+      <w:pPr>
+        <w:pStyle w:val="Caption"/>
+        <w:jc w:val="center"/>
+      </w:pPr>
+      <w:r>
+        <w:t xml:space="preserve">Figura </w:t>
+      </w:r>
+      <w:fldSimple w:instr=" SEQ Figura \* ARABIC ">
+        <w:r>
+          <w:rPr>
+            <w:noProof/>
+          </w:rPr>
+          <w:t>13</w:t>
+        </w:r>
+      </w:fldSimple>
+      <w:r>
+        <w:t xml:space="preserve">: </w:t>
+      </w:r>
+      <w:r>
+        <w:t xml:space="preserve">columna para la </w:t>
+      </w:r>
+      <w:r>
+        <w:t>reconfiguración de equipos</w:t>
+      </w:r>
+    </w:p>
+    <w:p>
+      <w:pPr>
+        <w:jc w:val="both"/>
+      </w:pPr>
+      <w:r>
+        <w:t xml:space="preserve">Al hacer clic sobre la lista desplegable de alguno de los integrantes de un equipo, se muestran los equipos a los cuales es posible mover dicho </w:t>
+      </w:r>
+      <w:r>
+        <w:t>integrante</w:t>
+      </w:r>
+      <w:r>
+        <w:t>:</w:t>
+      </w:r>
+    </w:p>
+    <w:p>
+      <w:pPr>
+        <w:keepNext/>
+        <w:jc w:val="both"/>
+      </w:pPr>
+      <w:r>
+        <w:rPr>
+          <w:noProof/>
+        </w:rPr>
+        <w:drawing>
+          <wp:inline distT="0" distB="0" distL="0" distR="0">
+            <wp:extent cx="6400800" cy="2289810"/>
+            <wp:effectExtent l="0" t="0" r="0" b="0"/>
+            <wp:docPr id="19" name="Picture 19"/>
+            <wp:cNvGraphicFramePr>
+              <a:graphicFrameLocks xmlns:a="http://schemas.openxmlformats.org/drawingml/2006/main" noChangeAspect="1"/>
+            </wp:cNvGraphicFramePr>
+            <a:graphic xmlns:a="http://schemas.openxmlformats.org/drawingml/2006/main">
+              <a:graphicData uri="http://schemas.openxmlformats.org/drawingml/2006/picture">
+                <pic:pic xmlns:pic="http://schemas.openxmlformats.org/drawingml/2006/picture">
+                  <pic:nvPicPr>
+                    <pic:cNvPr id="0" name="Picture 2"/>
+                    <pic:cNvPicPr>
+                      <a:picLocks noChangeAspect="1" noChangeArrowheads="1"/>
+                    </pic:cNvPicPr>
+                  </pic:nvPicPr>
+                  <pic:blipFill>
+                    <a:blip r:embed="rId20">
+                      <a:extLst>
+                        <a:ext uri="{28A0092B-C50C-407E-A947-70E740481C1C}">
+                          <a14:useLocalDpi xmlns:a14="http://schemas.microsoft.com/office/drawing/2010/main" val="0"/>
+                        </a:ext>
+                      </a:extLst>
+                    </a:blip>
+                    <a:srcRect/>
+                    <a:stretch>
+                      <a:fillRect/>
+                    </a:stretch>
+                  </pic:blipFill>
+                  <pic:spPr bwMode="auto">
+                    <a:xfrm>
+                      <a:off x="0" y="0"/>
+                      <a:ext cx="6400800" cy="2289810"/>
+                    </a:xfrm>
+                    <a:prstGeom prst="rect">
+                      <a:avLst/>
+                    </a:prstGeom>
+                    <a:noFill/>
+                    <a:ln>
+                      <a:noFill/>
+                    </a:ln>
+                  </pic:spPr>
+                </pic:pic>
+              </a:graphicData>
+            </a:graphic>
+          </wp:inline>
+        </w:drawing>
+      </w:r>
+    </w:p>
+    <w:p>
+      <w:pPr>
+        <w:pStyle w:val="Caption"/>
+        <w:jc w:val="center"/>
+      </w:pPr>
+      <w:r>
+        <w:t xml:space="preserve">Figura </w:t>
+      </w:r>
+      <w:fldSimple w:instr=" SEQ Figura \* ARABIC ">
+        <w:r>
+          <w:rPr>
+            <w:noProof/>
+          </w:rPr>
+          <w:t>14</w:t>
+        </w:r>
+      </w:fldSimple>
+      <w:r>
+        <w:t>: equipos disponibles para mover un jugador</w:t>
+      </w:r>
+    </w:p>
+    <w:p>
+      <w:pPr>
+        <w:jc w:val="both"/>
+      </w:pPr>
+      <w:r>
+        <w:t>Una vez seleccionado el equipo destino, se hace clic sobre el ícono de actualización de equipos y el sistema se encarga de efectuar el cambio</w:t>
+      </w:r>
+      <w:r>
+        <w:t xml:space="preserve">. Se puede seleccionar uno o múltiples jugadores </w:t>
+      </w:r>
+      <w:r>
+        <w:t>para</w:t>
+      </w:r>
+      <w:r>
+        <w:t xml:space="preserve"> transferir</w:t>
+      </w:r>
+      <w:r>
+        <w:t>los</w:t>
+      </w:r>
+      <w:r>
+        <w:t xml:space="preserve"> a uno o </w:t>
+      </w:r>
+      <w:r>
+        <w:t>diferentes</w:t>
+      </w:r>
+      <w:r>
+        <w:t xml:space="preserve"> equipos:</w:t>
+      </w:r>
+    </w:p>
+    <w:p>
+      <w:pPr>
+        <w:jc w:val="both"/>
+      </w:pPr>
+      <w:r>
+        <w:rPr>
+          <w:noProof/>
+        </w:rPr>
+        <w:drawing>
+          <wp:inline distT="0" distB="0" distL="0" distR="0">
+            <wp:extent cx="6400800" cy="2131060"/>
+            <wp:effectExtent l="0" t="0" r="0" b="2540"/>
+            <wp:docPr id="21" name="Picture 21"/>
+            <wp:cNvGraphicFramePr>
+              <a:graphicFrameLocks xmlns:a="http://schemas.openxmlformats.org/drawingml/2006/main" noChangeAspect="1"/>
+            </wp:cNvGraphicFramePr>
+            <a:graphic xmlns:a="http://schemas.openxmlformats.org/drawingml/2006/main">
+              <a:graphicData uri="http://schemas.openxmlformats.org/drawingml/2006/picture">
+                <pic:pic xmlns:pic="http://schemas.openxmlformats.org/drawingml/2006/picture">
+                  <pic:nvPicPr>
+                    <pic:cNvPr id="0" name="Picture 3"/>
+                    <pic:cNvPicPr>
+                      <a:picLocks noChangeAspect="1" noChangeArrowheads="1"/>
+                    </pic:cNvPicPr>
+                  </pic:nvPicPr>
+                  <pic:blipFill>
+                    <a:blip r:embed="rId21">
+                      <a:extLst>
+                        <a:ext uri="{28A0092B-C50C-407E-A947-70E740481C1C}">
+                          <a14:useLocalDpi xmlns:a14="http://schemas.microsoft.com/office/drawing/2010/main" val="0"/>
+                        </a:ext>
+                      </a:extLst>
+                    </a:blip>
+                    <a:srcRect/>
+                    <a:stretch>
+                      <a:fillRect/>
+                    </a:stretch>
+                  </pic:blipFill>
+                  <pic:spPr bwMode="auto">
+                    <a:xfrm>
+                      <a:off x="0" y="0"/>
+                      <a:ext cx="6400800" cy="2131060"/>
+                    </a:xfrm>
+                    <a:prstGeom prst="rect">
+                      <a:avLst/>
+                    </a:prstGeom>
+                    <a:noFill/>
+                    <a:ln>
+                      <a:noFill/>
+                    </a:ln>
+                  </pic:spPr>
+                </pic:pic>
+              </a:graphicData>
+            </a:graphic>
+          </wp:inline>
+        </w:drawing>
+      </w:r>
+    </w:p>
+    <w:p>
+      <w:pPr>
+        <w:keepNext/>
+        <w:jc w:val="both"/>
+      </w:pPr>
+      <w:r>
+        <w:rPr>
+          <w:noProof/>
+        </w:rPr>
+        <w:lastRenderedPageBreak/>
+        <w:drawing>
+          <wp:inline distT="0" distB="0" distL="0" distR="0">
+            <wp:extent cx="6400800" cy="2401570"/>
+            <wp:effectExtent l="0" t="0" r="0" b="0"/>
+            <wp:docPr id="23" name="Picture 23"/>
+            <wp:cNvGraphicFramePr>
+              <a:graphicFrameLocks xmlns:a="http://schemas.openxmlformats.org/drawingml/2006/main" noChangeAspect="1"/>
+            </wp:cNvGraphicFramePr>
+            <a:graphic xmlns:a="http://schemas.openxmlformats.org/drawingml/2006/main">
+              <a:graphicData uri="http://schemas.openxmlformats.org/drawingml/2006/picture">
+                <pic:pic xmlns:pic="http://schemas.openxmlformats.org/drawingml/2006/picture">
+                  <pic:nvPicPr>
+                    <pic:cNvPr id="0" name="Picture 4"/>
+                    <pic:cNvPicPr>
+                      <a:picLocks noChangeAspect="1" noChangeArrowheads="1"/>
+                    </pic:cNvPicPr>
+                  </pic:nvPicPr>
+                  <pic:blipFill>
+                    <a:blip r:embed="rId22">
+                      <a:extLst>
+                        <a:ext uri="{28A0092B-C50C-407E-A947-70E740481C1C}">
+                          <a14:useLocalDpi xmlns:a14="http://schemas.microsoft.com/office/drawing/2010/main" val="0"/>
+                        </a:ext>
+                      </a:extLst>
+                    </a:blip>
+                    <a:srcRect/>
+                    <a:stretch>
+                      <a:fillRect/>
+                    </a:stretch>
+                  </pic:blipFill>
+                  <pic:spPr bwMode="auto">
+                    <a:xfrm>
+                      <a:off x="0" y="0"/>
+                      <a:ext cx="6400800" cy="2401570"/>
+                    </a:xfrm>
+                    <a:prstGeom prst="rect">
+                      <a:avLst/>
+                    </a:prstGeom>
+                    <a:noFill/>
+                    <a:ln>
+                      <a:noFill/>
+                    </a:ln>
+                  </pic:spPr>
+                </pic:pic>
+              </a:graphicData>
+            </a:graphic>
+          </wp:inline>
+        </w:drawing>
+      </w:r>
+    </w:p>
+    <w:p>
+      <w:pPr>
+        <w:pStyle w:val="Caption"/>
+        <w:jc w:val="center"/>
+      </w:pPr>
+      <w:r>
+        <w:t xml:space="preserve">Figura </w:t>
+      </w:r>
+      <w:fldSimple w:instr=" SEQ Figura \* ARABIC ">
+        <w:r>
+          <w:rPr>
+            <w:noProof/>
+          </w:rPr>
+          <w:t>15</w:t>
+        </w:r>
+      </w:fldSimple>
+      <w:r>
+        <w:t xml:space="preserve">: </w:t>
+      </w:r>
+      <w:r>
+        <w:t>transferencia de un jugador entre dos equipos</w:t>
+      </w:r>
+    </w:p>
+    <w:p>
+      <w:pPr>
+        <w:jc w:val="both"/>
+      </w:pPr>
+      <w:r>
+        <w:t>El estudiante es transferido al equipo destino llevando consigo todos los premios que acumuló en el equipo origen. Si el estudiante tiene monedas acumuladas, dichas monedas son sumadas al equipo destino y cuentan inmediatamente como nuevas monedas disponibles:</w:t>
+      </w:r>
+    </w:p>
+    <w:p>
+      <w:pPr>
+        <w:keepNext/>
+        <w:jc w:val="both"/>
+      </w:pPr>
+      <w:r>
+        <w:rPr>
+          <w:noProof/>
+        </w:rPr>
+        <w:drawing>
+          <wp:inline distT="0" distB="0" distL="0" distR="0">
+            <wp:extent cx="6392545" cy="2393315"/>
+            <wp:effectExtent l="0" t="0" r="8255" b="6985"/>
+            <wp:docPr id="24" name="Picture 24"/>
+            <wp:cNvGraphicFramePr>
+              <a:graphicFrameLocks xmlns:a="http://schemas.openxmlformats.org/drawingml/2006/main" noChangeAspect="1"/>
+            </wp:cNvGraphicFramePr>
+            <a:graphic xmlns:a="http://schemas.openxmlformats.org/drawingml/2006/main">
+              <a:graphicData uri="http://schemas.openxmlformats.org/drawingml/2006/picture">
+                <pic:pic xmlns:pic="http://schemas.openxmlformats.org/drawingml/2006/picture">
+                  <pic:nvPicPr>
+                    <pic:cNvPr id="0" name="Picture 5"/>
+                    <pic:cNvPicPr>
+                      <a:picLocks noChangeAspect="1" noChangeArrowheads="1"/>
+                    </pic:cNvPicPr>
+                  </pic:nvPicPr>
+                  <pic:blipFill>
+                    <a:blip r:embed="rId23">
+                      <a:extLst>
+                        <a:ext uri="{28A0092B-C50C-407E-A947-70E740481C1C}">
+                          <a14:useLocalDpi xmlns:a14="http://schemas.microsoft.com/office/drawing/2010/main" val="0"/>
+                        </a:ext>
+                      </a:extLst>
+                    </a:blip>
+                    <a:srcRect/>
+                    <a:stretch>
+                      <a:fillRect/>
+                    </a:stretch>
+                  </pic:blipFill>
+                  <pic:spPr bwMode="auto">
+                    <a:xfrm>
+                      <a:off x="0" y="0"/>
+                      <a:ext cx="6392545" cy="2393315"/>
+                    </a:xfrm>
+                    <a:prstGeom prst="rect">
+                      <a:avLst/>
+                    </a:prstGeom>
+                    <a:noFill/>
+                    <a:ln>
+                      <a:noFill/>
+                    </a:ln>
+                  </pic:spPr>
+                </pic:pic>
+              </a:graphicData>
+            </a:graphic>
+          </wp:inline>
+        </w:drawing>
+      </w:r>
+    </w:p>
+    <w:p>
+      <w:pPr>
+        <w:pStyle w:val="Caption"/>
+        <w:jc w:val="center"/>
+      </w:pPr>
+      <w:r>
+        <w:t xml:space="preserve">Figura </w:t>
+      </w:r>
+      <w:fldSimple w:instr=" SEQ Figura \* ARABIC ">
+        <w:r>
+          <w:rPr>
+            <w:noProof/>
+          </w:rPr>
+          <w:t>16</w:t>
+        </w:r>
+      </w:fldSimple>
+      <w:r>
+        <w:t>: transferencia de monedas</w:t>
+      </w:r>
+      <w:r>
+        <w:t xml:space="preserve"> de un jugador</w:t>
+      </w:r>
+      <w:bookmarkStart w:id="0" w:name="_GoBack"/>
+      <w:bookmarkEnd w:id="0"/>
+    </w:p>
+    <w:p>
+      <w:pPr>
+        <w:jc w:val="both"/>
+      </w:pPr>
+      <w:r>
+        <w:t>Cuando el equipo origen se queda sin integrantes, el sistema lo elimina</w:t>
+      </w:r>
+      <w:r>
+        <w:t xml:space="preserve"> automáticamente</w:t>
+      </w:r>
+      <w:r>
+        <w:t>:</w:t>
+      </w:r>
+    </w:p>
+    <w:p>
+      <w:pPr>
+        <w:jc w:val="both"/>
+      </w:pPr>
+      <w:r>
+        <w:t xml:space="preserve"> </w:t>
+      </w:r>
+      <w:r>
+        <w:rPr>
+          <w:noProof/>
+        </w:rPr>
+        <w:drawing>
+          <wp:inline distT="0" distB="0" distL="0" distR="0">
+            <wp:extent cx="6400800" cy="1463040"/>
+            <wp:effectExtent l="0" t="0" r="0" b="3810"/>
+            <wp:docPr id="26" name="Picture 26"/>
+            <wp:cNvGraphicFramePr>
+              <a:graphicFrameLocks xmlns:a="http://schemas.openxmlformats.org/drawingml/2006/main" noChangeAspect="1"/>
+            </wp:cNvGraphicFramePr>
+            <a:graphic xmlns:a="http://schemas.openxmlformats.org/drawingml/2006/main">
+              <a:graphicData uri="http://schemas.openxmlformats.org/drawingml/2006/picture">
+                <pic:pic xmlns:pic="http://schemas.openxmlformats.org/drawingml/2006/picture">
+                  <pic:nvPicPr>
+                    <pic:cNvPr id="0" name="Picture 6"/>
+                    <pic:cNvPicPr>
+                      <a:picLocks noChangeAspect="1" noChangeArrowheads="1"/>
+                    </pic:cNvPicPr>
+                  </pic:nvPicPr>
+                  <pic:blipFill>
+                    <a:blip r:embed="rId24">
+                      <a:extLst>
+                        <a:ext uri="{28A0092B-C50C-407E-A947-70E740481C1C}">
+                          <a14:useLocalDpi xmlns:a14="http://schemas.microsoft.com/office/drawing/2010/main" val="0"/>
+                        </a:ext>
+                      </a:extLst>
+                    </a:blip>
+                    <a:srcRect/>
+                    <a:stretch>
+                      <a:fillRect/>
+                    </a:stretch>
+                  </pic:blipFill>
+                  <pic:spPr bwMode="auto">
+                    <a:xfrm>
+                      <a:off x="0" y="0"/>
+                      <a:ext cx="6400800" cy="1463040"/>
+                    </a:xfrm>
+                    <a:prstGeom prst="rect">
+                      <a:avLst/>
+                    </a:prstGeom>
+                    <a:noFill/>
+                    <a:ln>
+                      <a:noFill/>
+                    </a:ln>
+                  </pic:spPr>
+                </pic:pic>
+              </a:graphicData>
+            </a:graphic>
+          </wp:inline>
+        </w:drawing>
+      </w:r>
+    </w:p>
+    <w:p>
+      <w:pPr>
+        <w:keepNext/>
+        <w:jc w:val="both"/>
+      </w:pPr>
+      <w:r>
+        <w:rPr>
+          <w:noProof/>
+        </w:rPr>
+        <w:lastRenderedPageBreak/>
+        <w:drawing>
+          <wp:inline distT="0" distB="0" distL="0" distR="0">
+            <wp:extent cx="6400800" cy="2480945"/>
+            <wp:effectExtent l="0" t="0" r="0" b="0"/>
+            <wp:docPr id="39" name="Picture 39"/>
+            <wp:cNvGraphicFramePr>
+              <a:graphicFrameLocks xmlns:a="http://schemas.openxmlformats.org/drawingml/2006/main" noChangeAspect="1"/>
+            </wp:cNvGraphicFramePr>
+            <a:graphic xmlns:a="http://schemas.openxmlformats.org/drawingml/2006/main">
+              <a:graphicData uri="http://schemas.openxmlformats.org/drawingml/2006/picture">
+                <pic:pic xmlns:pic="http://schemas.openxmlformats.org/drawingml/2006/picture">
+                  <pic:nvPicPr>
+                    <pic:cNvPr id="0" name="Picture 8"/>
+                    <pic:cNvPicPr>
+                      <a:picLocks noChangeAspect="1" noChangeArrowheads="1"/>
+                    </pic:cNvPicPr>
+                  </pic:nvPicPr>
+                  <pic:blipFill>
+                    <a:blip r:embed="rId25">
+                      <a:extLst>
+                        <a:ext uri="{28A0092B-C50C-407E-A947-70E740481C1C}">
+                          <a14:useLocalDpi xmlns:a14="http://schemas.microsoft.com/office/drawing/2010/main" val="0"/>
+                        </a:ext>
+                      </a:extLst>
+                    </a:blip>
+                    <a:srcRect/>
+                    <a:stretch>
+                      <a:fillRect/>
+                    </a:stretch>
+                  </pic:blipFill>
+                  <pic:spPr bwMode="auto">
+                    <a:xfrm>
+                      <a:off x="0" y="0"/>
+                      <a:ext cx="6400800" cy="2480945"/>
+                    </a:xfrm>
+                    <a:prstGeom prst="rect">
+                      <a:avLst/>
+                    </a:prstGeom>
+                    <a:noFill/>
+                    <a:ln>
+                      <a:noFill/>
+                    </a:ln>
+                  </pic:spPr>
+                </pic:pic>
+              </a:graphicData>
+            </a:graphic>
+          </wp:inline>
+        </w:drawing>
+      </w:r>
+    </w:p>
+    <w:p>
+      <w:pPr>
+        <w:pStyle w:val="Caption"/>
+        <w:jc w:val="center"/>
+      </w:pPr>
+      <w:r>
+        <w:t xml:space="preserve">Figura </w:t>
+      </w:r>
+      <w:fldSimple w:instr=" SEQ Figura \* ARABIC ">
+        <w:r>
+          <w:rPr>
+            <w:noProof/>
+          </w:rPr>
+          <w:t>17</w:t>
+        </w:r>
+      </w:fldSimple>
+      <w:r>
+        <w:t>: eliminación de equipos vacíos</w:t>
+      </w:r>
+    </w:p>
+    <w:p>
+      <w:pPr>
+        <w:jc w:val="both"/>
+      </w:pPr>
+      <w:r>
+        <w:t>Adicionalmente, s</w:t>
+      </w:r>
+      <w:r>
+        <w:t>iempre</w:t>
+      </w:r>
+      <w:r>
+        <w:t xml:space="preserve"> </w:t>
+      </w:r>
+      <w:r>
+        <w:t xml:space="preserve">el último equipo de la lista </w:t>
+      </w:r>
+      <w:r>
+        <w:t xml:space="preserve">desplegable </w:t>
+      </w:r>
+      <w:r>
+        <w:t xml:space="preserve">representa un equipo que aún no existe, pero el cual </w:t>
+      </w:r>
+      <w:r>
+        <w:t>se crea</w:t>
+      </w:r>
+      <w:r>
+        <w:t xml:space="preserve"> </w:t>
+      </w:r>
+      <w:r>
+        <w:t>cuando se le asigna</w:t>
+      </w:r>
+      <w:r>
+        <w:t xml:space="preserve"> un estudiante</w:t>
+      </w:r>
+      <w:r>
+        <w:t>:</w:t>
+      </w:r>
+    </w:p>
+    <w:p>
+      <w:pPr>
+        <w:jc w:val="both"/>
+      </w:pPr>
+      <w:r>
+        <w:rPr>
+          <w:noProof/>
+        </w:rPr>
+        <w:drawing>
+          <wp:inline distT="0" distB="0" distL="0" distR="0">
+            <wp:extent cx="6392545" cy="2465070"/>
+            <wp:effectExtent l="0" t="0" r="8255" b="0"/>
+            <wp:docPr id="40" name="Picture 40"/>
+            <wp:cNvGraphicFramePr>
+              <a:graphicFrameLocks xmlns:a="http://schemas.openxmlformats.org/drawingml/2006/main" noChangeAspect="1"/>
+            </wp:cNvGraphicFramePr>
+            <a:graphic xmlns:a="http://schemas.openxmlformats.org/drawingml/2006/main">
+              <a:graphicData uri="http://schemas.openxmlformats.org/drawingml/2006/picture">
+                <pic:pic xmlns:pic="http://schemas.openxmlformats.org/drawingml/2006/picture">
+                  <pic:nvPicPr>
+                    <pic:cNvPr id="0" name="Picture 9"/>
+                    <pic:cNvPicPr>
+                      <a:picLocks noChangeAspect="1" noChangeArrowheads="1"/>
+                    </pic:cNvPicPr>
+                  </pic:nvPicPr>
+                  <pic:blipFill>
+                    <a:blip r:embed="rId26">
+                      <a:extLst>
+                        <a:ext uri="{28A0092B-C50C-407E-A947-70E740481C1C}">
+                          <a14:useLocalDpi xmlns:a14="http://schemas.microsoft.com/office/drawing/2010/main" val="0"/>
+                        </a:ext>
+                      </a:extLst>
+                    </a:blip>
+                    <a:srcRect/>
+                    <a:stretch>
+                      <a:fillRect/>
+                    </a:stretch>
+                  </pic:blipFill>
+                  <pic:spPr bwMode="auto">
+                    <a:xfrm>
+                      <a:off x="0" y="0"/>
+                      <a:ext cx="6392545" cy="2465070"/>
+                    </a:xfrm>
+                    <a:prstGeom prst="rect">
+                      <a:avLst/>
+                    </a:prstGeom>
+                    <a:noFill/>
+                    <a:ln>
+                      <a:noFill/>
+                    </a:ln>
+                  </pic:spPr>
+                </pic:pic>
+              </a:graphicData>
+            </a:graphic>
+          </wp:inline>
+        </w:drawing>
+      </w:r>
+    </w:p>
+    <w:p>
+      <w:pPr>
+        <w:keepNext/>
+        <w:jc w:val="both"/>
+      </w:pPr>
+      <w:r>
+        <w:rPr>
+          <w:noProof/>
+        </w:rPr>
+        <w:drawing>
+          <wp:inline distT="0" distB="0" distL="0" distR="0">
+            <wp:extent cx="6400800" cy="1371600"/>
+            <wp:effectExtent l="0" t="0" r="0" b="0"/>
+            <wp:docPr id="41" name="Picture 41"/>
+            <wp:cNvGraphicFramePr>
+              <a:graphicFrameLocks xmlns:a="http://schemas.openxmlformats.org/drawingml/2006/main" noChangeAspect="1"/>
+            </wp:cNvGraphicFramePr>
+            <a:graphic xmlns:a="http://schemas.openxmlformats.org/drawingml/2006/main">
+              <a:graphicData uri="http://schemas.openxmlformats.org/drawingml/2006/picture">
+                <pic:pic xmlns:pic="http://schemas.openxmlformats.org/drawingml/2006/picture">
+                  <pic:nvPicPr>
+                    <pic:cNvPr id="0" name="Picture 10"/>
+                    <pic:cNvPicPr>
+                      <a:picLocks noChangeAspect="1" noChangeArrowheads="1"/>
+                    </pic:cNvPicPr>
+                  </pic:nvPicPr>
+                  <pic:blipFill>
+                    <a:blip r:embed="rId27">
+                      <a:extLst>
+                        <a:ext uri="{28A0092B-C50C-407E-A947-70E740481C1C}">
+                          <a14:useLocalDpi xmlns:a14="http://schemas.microsoft.com/office/drawing/2010/main" val="0"/>
+                        </a:ext>
+                      </a:extLst>
+                    </a:blip>
+                    <a:srcRect/>
+                    <a:stretch>
+                      <a:fillRect/>
+                    </a:stretch>
+                  </pic:blipFill>
+                  <pic:spPr bwMode="auto">
+                    <a:xfrm>
+                      <a:off x="0" y="0"/>
+                      <a:ext cx="6400800" cy="1371600"/>
+                    </a:xfrm>
+                    <a:prstGeom prst="rect">
+                      <a:avLst/>
+                    </a:prstGeom>
+                    <a:noFill/>
+                    <a:ln>
+                      <a:noFill/>
+                    </a:ln>
+                  </pic:spPr>
+                </pic:pic>
+              </a:graphicData>
+            </a:graphic>
+          </wp:inline>
+        </w:drawing>
+      </w:r>
+    </w:p>
+    <w:p>
+      <w:pPr>
+        <w:pStyle w:val="Caption"/>
+        <w:jc w:val="center"/>
+      </w:pPr>
+      <w:r>
+        <w:t xml:space="preserve">Figura </w:t>
+      </w:r>
+      <w:fldSimple w:instr=" SEQ Figura \* ARABIC ">
+        <w:r>
+          <w:rPr>
+            <w:noProof/>
+          </w:rPr>
+          <w:t>18</w:t>
+        </w:r>
+      </w:fldSimple>
+      <w:r>
+        <w:t>: creación de nuevos equipos</w:t>
+      </w:r>
+    </w:p>
+    <w:p>
+      <w:pPr>
+        <w:jc w:val="both"/>
+      </w:pPr>
+      <w:r>
+        <w:t>Finalmente, cuando un integrante es transferido, el equipo origen conserva las monedas disponibles que tenía en ese momento y puede efectuar compras con ellas</w:t>
+      </w:r>
+      <w:r>
+        <w:t>:</w:t>
+      </w:r>
+    </w:p>
+    <w:p>
+      <w:pPr>
+        <w:jc w:val="both"/>
+      </w:pPr>
+      <w:r>
+        <w:rPr>
+          <w:noProof/>
+        </w:rPr>
+        <w:lastRenderedPageBreak/>
+        <w:drawing>
+          <wp:inline distT="0" distB="0" distL="0" distR="0">
+            <wp:extent cx="6400800" cy="2377440"/>
+            <wp:effectExtent l="0" t="0" r="0" b="3810"/>
+            <wp:docPr id="42" name="Picture 42"/>
+            <wp:cNvGraphicFramePr>
+              <a:graphicFrameLocks xmlns:a="http://schemas.openxmlformats.org/drawingml/2006/main" noChangeAspect="1"/>
+            </wp:cNvGraphicFramePr>
+            <a:graphic xmlns:a="http://schemas.openxmlformats.org/drawingml/2006/main">
+              <a:graphicData uri="http://schemas.openxmlformats.org/drawingml/2006/picture">
+                <pic:pic xmlns:pic="http://schemas.openxmlformats.org/drawingml/2006/picture">
+                  <pic:nvPicPr>
+                    <pic:cNvPr id="0" name="Picture 11"/>
+                    <pic:cNvPicPr>
+                      <a:picLocks noChangeAspect="1" noChangeArrowheads="1"/>
+                    </pic:cNvPicPr>
+                  </pic:nvPicPr>
+                  <pic:blipFill>
+                    <a:blip r:embed="rId28">
+                      <a:extLst>
+                        <a:ext uri="{28A0092B-C50C-407E-A947-70E740481C1C}">
+                          <a14:useLocalDpi xmlns:a14="http://schemas.microsoft.com/office/drawing/2010/main" val="0"/>
+                        </a:ext>
+                      </a:extLst>
+                    </a:blip>
+                    <a:srcRect/>
+                    <a:stretch>
+                      <a:fillRect/>
+                    </a:stretch>
+                  </pic:blipFill>
+                  <pic:spPr bwMode="auto">
+                    <a:xfrm>
+                      <a:off x="0" y="0"/>
+                      <a:ext cx="6400800" cy="2377440"/>
+                    </a:xfrm>
+                    <a:prstGeom prst="rect">
+                      <a:avLst/>
+                    </a:prstGeom>
+                    <a:noFill/>
+                    <a:ln>
+                      <a:noFill/>
+                    </a:ln>
+                  </pic:spPr>
+                </pic:pic>
+              </a:graphicData>
+            </a:graphic>
+          </wp:inline>
+        </w:drawing>
+      </w:r>
+    </w:p>
+    <w:p>
+      <w:pPr>
+        <w:keepNext/>
+        <w:jc w:val="both"/>
+      </w:pPr>
+      <w:r>
+        <w:rPr>
+          <w:noProof/>
+        </w:rPr>
+        <w:drawing>
+          <wp:inline distT="0" distB="0" distL="0" distR="0">
+            <wp:extent cx="6400800" cy="2035810"/>
+            <wp:effectExtent l="0" t="0" r="0" b="2540"/>
+            <wp:docPr id="43" name="Picture 43"/>
+            <wp:cNvGraphicFramePr>
+              <a:graphicFrameLocks xmlns:a="http://schemas.openxmlformats.org/drawingml/2006/main" noChangeAspect="1"/>
+            </wp:cNvGraphicFramePr>
+            <a:graphic xmlns:a="http://schemas.openxmlformats.org/drawingml/2006/main">
+              <a:graphicData uri="http://schemas.openxmlformats.org/drawingml/2006/picture">
+                <pic:pic xmlns:pic="http://schemas.openxmlformats.org/drawingml/2006/picture">
+                  <pic:nvPicPr>
+                    <pic:cNvPr id="0" name="Picture 12"/>
+                    <pic:cNvPicPr>
+                      <a:picLocks noChangeAspect="1" noChangeArrowheads="1"/>
+                    </pic:cNvPicPr>
+                  </pic:nvPicPr>
+                  <pic:blipFill>
+                    <a:blip r:embed="rId29">
+                      <a:extLst>
+                        <a:ext uri="{28A0092B-C50C-407E-A947-70E740481C1C}">
+                          <a14:useLocalDpi xmlns:a14="http://schemas.microsoft.com/office/drawing/2010/main" val="0"/>
+                        </a:ext>
+                      </a:extLst>
+                    </a:blip>
+                    <a:srcRect/>
+                    <a:stretch>
+                      <a:fillRect/>
+                    </a:stretch>
+                  </pic:blipFill>
+                  <pic:spPr bwMode="auto">
+                    <a:xfrm>
+                      <a:off x="0" y="0"/>
+                      <a:ext cx="6400800" cy="2035810"/>
+                    </a:xfrm>
+                    <a:prstGeom prst="rect">
+                      <a:avLst/>
+                    </a:prstGeom>
+                    <a:noFill/>
+                    <a:ln>
+                      <a:noFill/>
+                    </a:ln>
+                  </pic:spPr>
+                </pic:pic>
+              </a:graphicData>
+            </a:graphic>
+          </wp:inline>
+        </w:drawing>
+      </w:r>
+    </w:p>
+    <w:p>
+      <w:pPr>
+        <w:pStyle w:val="Caption"/>
+        <w:jc w:val="center"/>
+      </w:pPr>
+      <w:r>
+        <w:t xml:space="preserve">Figura </w:t>
+      </w:r>
+      <w:fldSimple w:instr=" SEQ Figura \* ARABIC ">
+        <w:r>
+          <w:rPr>
+            <w:noProof/>
+          </w:rPr>
+          <w:t>19</w:t>
+        </w:r>
+      </w:fldSimple>
+      <w:r>
+        <w:t>: conservación de monedas disponibles del equipo origen</w:t>
+      </w:r>
+    </w:p>
+    <w:p>
+      <w:r>
+        <w:t>De ser necesario, tras la reconfiguración de equipos puede usarse la funcionalidad de reinicio de monedas para dejar en ceros las monedas disponibles de todos los equipos de la sección que ha sido modificada.</w:t>
+      </w:r>
+    </w:p>
+    <w:p/>
     <w:p>
       <w:pPr>
         <w:pStyle w:val="ListParagraph"/>
@@ -2605,99 +3820,99 @@
         <w:jc w:val="both"/>
       </w:pPr>
       <w:r>
+        <w:t xml:space="preserve">Como parte de la </w:t>
+      </w:r>
+      <w:r>
+        <w:t>solución</w:t>
+      </w:r>
+      <w:r>
+        <w:t xml:space="preserve"> se </w:t>
+      </w:r>
+      <w:r>
+        <w:t>utiliza</w:t>
+      </w:r>
+      <w:r>
+        <w:t xml:space="preserve"> un motor de gamificación que permite</w:t>
+      </w:r>
+      <w:r>
+        <w:t xml:space="preserve"> interpretar</w:t>
+      </w:r>
+      <w:r>
+        <w:t xml:space="preserve"> las actividades y porcentajes de desempeño</w:t>
+      </w:r>
+      <w:r>
+        <w:t xml:space="preserve"> tomados</w:t>
+      </w:r>
+      <w:r>
+        <w:t xml:space="preserve"> de Sicua</w:t>
+      </w:r>
+      <w:r>
+        <w:t xml:space="preserve"> como misiones y puntajes de</w:t>
+      </w:r>
+      <w:r>
+        <w:t xml:space="preserve"> un</w:t>
+      </w:r>
+      <w:r>
+        <w:t xml:space="preserve"> juego</w:t>
+      </w:r>
+      <w:r>
+        <w:t xml:space="preserve">. </w:t>
+      </w:r>
+      <w:r>
+        <w:t xml:space="preserve">Para </w:t>
+      </w:r>
+      <w:r>
+        <w:t>integrar el motor</w:t>
+      </w:r>
+      <w:r>
+        <w:t xml:space="preserve"> se </w:t>
+      </w:r>
+      <w:r>
+        <w:t>defini</w:t>
+      </w:r>
+      <w:r>
+        <w:t>ó</w:t>
+      </w:r>
+      <w:r>
+        <w:t xml:space="preserve"> una capa </w:t>
+      </w:r>
+      <w:r>
+        <w:t>de servicios del motor y una capa de servicios de la aplicación que lo utiliza.</w:t>
+      </w:r>
+      <w:r>
+        <w:t xml:space="preserve"> </w:t>
+      </w:r>
+      <w:r>
+        <w:t>En el siguiente esquema se muestra</w:t>
+      </w:r>
+      <w:r>
+        <w:t>,</w:t>
+      </w:r>
+      <w:r>
+        <w:t xml:space="preserve"> a grandes rasgos, </w:t>
+      </w:r>
+      <w:r>
+        <w:t xml:space="preserve">la arquitectura </w:t>
+      </w:r>
+      <w:r>
+        <w:t>de la solució</w:t>
+      </w:r>
+      <w:r>
+        <w:t>n</w:t>
+      </w:r>
+      <w:r>
+        <w:t>:</w:t>
+      </w:r>
+    </w:p>
+    <w:p>
+      <w:pPr>
+        <w:jc w:val="center"/>
+      </w:pPr>
+      <w:r>
+        <w:rPr>
+          <w:noProof/>
+        </w:rPr>
         <w:lastRenderedPageBreak/>
-        <w:t xml:space="preserve">Como parte de la </w:t>
-      </w:r>
-      <w:r>
-        <w:t>solución</w:t>
-      </w:r>
-      <w:r>
-        <w:t xml:space="preserve"> se </w:t>
-      </w:r>
-      <w:r>
-        <w:t>utiliza</w:t>
-      </w:r>
-      <w:r>
-        <w:t xml:space="preserve"> un motor de gamificación que permite</w:t>
-      </w:r>
-      <w:r>
-        <w:t xml:space="preserve"> interpretar</w:t>
-      </w:r>
-      <w:r>
-        <w:t xml:space="preserve"> las actividades y porcentajes de desempeño</w:t>
-      </w:r>
-      <w:r>
-        <w:t xml:space="preserve"> tomados</w:t>
-      </w:r>
-      <w:r>
-        <w:t xml:space="preserve"> de Sicua</w:t>
-      </w:r>
-      <w:r>
-        <w:t xml:space="preserve"> como misiones y puntajes de</w:t>
-      </w:r>
-      <w:r>
-        <w:t xml:space="preserve"> un</w:t>
-      </w:r>
-      <w:r>
-        <w:t xml:space="preserve"> juego</w:t>
-      </w:r>
-      <w:r>
-        <w:t xml:space="preserve">. </w:t>
-      </w:r>
-      <w:r>
-        <w:t xml:space="preserve">Para </w:t>
-      </w:r>
-      <w:r>
-        <w:t>integrar el motor</w:t>
-      </w:r>
-      <w:r>
-        <w:t xml:space="preserve"> se </w:t>
-      </w:r>
-      <w:r>
-        <w:t>defini</w:t>
-      </w:r>
-      <w:r>
-        <w:t>ó</w:t>
-      </w:r>
-      <w:r>
-        <w:t xml:space="preserve"> una capa </w:t>
-      </w:r>
-      <w:r>
-        <w:t>de servicios del motor y una capa de servicios de la aplicación que lo utiliza.</w:t>
-      </w:r>
-      <w:r>
-        <w:t xml:space="preserve"> </w:t>
-      </w:r>
-      <w:r>
-        <w:t>En el siguiente esquema se muestra</w:t>
-      </w:r>
-      <w:r>
-        <w:t>,</w:t>
-      </w:r>
-      <w:r>
-        <w:t xml:space="preserve"> a grandes rasgos, </w:t>
-      </w:r>
-      <w:r>
-        <w:t xml:space="preserve">la arquitectura </w:t>
-      </w:r>
-      <w:r>
-        <w:t>de la solució</w:t>
-      </w:r>
-      <w:r>
-        <w:t>n</w:t>
-      </w:r>
-      <w:r>
-        <w:t>:</w:t>
-      </w:r>
-    </w:p>
-    <w:p>
-      <w:pPr>
-        <w:jc w:val="center"/>
-      </w:pPr>
-      <w:r>
-        <w:rPr>
-          <w:noProof/>
-        </w:rPr>
         <mc:AlternateContent>
           <mc:Choice Requires="wpc">
             <w:drawing>
@@ -2794,14 +4009,12 @@
                                   <w:sz w:val="32"/>
                                 </w:rPr>
                               </w:pPr>
-                              <w:proofErr w:type="spellStart"/>
                               <w:r>
                                 <w:rPr>
                                   <w:sz w:val="32"/>
                                 </w:rPr>
                                 <w:t>AppService</w:t>
                               </w:r>
-                              <w:proofErr w:type="spellEnd"/>
                             </w:p>
                           </w:txbxContent>
                         </wps:txbx>
@@ -3032,7 +4245,6 @@
                                 <w:spacing w:before="0" w:beforeAutospacing="0" w:after="160" w:afterAutospacing="0" w:line="256" w:lineRule="auto"/>
                                 <w:jc w:val="center"/>
                               </w:pPr>
-                              <w:proofErr w:type="spellStart"/>
                               <w:r>
                                 <w:rPr>
                                   <w:rFonts w:eastAsia="Calibri"/>
@@ -3041,7 +4253,6 @@
                                 </w:rPr>
                                 <w:t>MotorService</w:t>
                               </w:r>
-                              <w:proofErr w:type="spellEnd"/>
                             </w:p>
                           </w:txbxContent>
                         </wps:txbx>
@@ -3514,14 +4725,12 @@
                             <w:sz w:val="32"/>
                           </w:rPr>
                         </w:pPr>
-                        <w:proofErr w:type="spellStart"/>
                         <w:r>
                           <w:rPr>
                             <w:sz w:val="32"/>
                           </w:rPr>
                           <w:t>AppService</w:t>
                         </w:r>
-                        <w:proofErr w:type="spellEnd"/>
                       </w:p>
                     </w:txbxContent>
                   </v:textbox>
@@ -3618,7 +4827,6 @@
                           <w:spacing w:before="0" w:beforeAutospacing="0" w:after="160" w:afterAutospacing="0" w:line="256" w:lineRule="auto"/>
                           <w:jc w:val="center"/>
                         </w:pPr>
-                        <w:proofErr w:type="spellStart"/>
                         <w:r>
                           <w:rPr>
                             <w:rFonts w:eastAsia="Calibri"/>
@@ -3627,7 +4835,6 @@
                           </w:rPr>
                           <w:t>MotorService</w:t>
                         </w:r>
-                        <w:proofErr w:type="spellEnd"/>
                       </w:p>
                     </w:txbxContent>
                   </v:textbox>
@@ -3833,7 +5040,13 @@
         <w:t xml:space="preserve"> </w:t>
       </w:r>
       <w:r>
-        <w:t xml:space="preserve">En la Figura 13 puede verse una de las misiones </w:t>
+        <w:t xml:space="preserve">En la </w:t>
+      </w:r>
+      <w:r>
+        <w:t>siguiente f</w:t>
+      </w:r>
+      <w:r>
+        <w:t xml:space="preserve">igura puede verse una de las misiones </w:t>
       </w:r>
       <w:r>
         <w:t>configuradas</w:t>
@@ -3876,7 +5089,7 @@
                     </pic:cNvPicPr>
                   </pic:nvPicPr>
                   <pic:blipFill>
-                    <a:blip r:embed="rId19">
+                    <a:blip r:embed="rId30">
                       <a:extLst>
                         <a:ext uri="{28A0092B-C50C-407E-A947-70E740481C1C}">
                           <a14:useLocalDpi xmlns:a14="http://schemas.microsoft.com/office/drawing/2010/main" val="0"/>
@@ -3917,19 +5130,28 @@
         <w:t xml:space="preserve">Figura </w:t>
       </w:r>
       <w:r>
+        <w:rPr>
+          <w:noProof/>
+        </w:rPr>
         <w:fldChar w:fldCharType="begin"/>
       </w:r>
       <w:r>
+        <w:rPr>
+          <w:noProof/>
+        </w:rPr>
         <w:instrText xml:space="preserve"> SEQ Figura \* ARABIC </w:instrText>
       </w:r>
       <w:r>
+        <w:rPr>
+          <w:noProof/>
+        </w:rPr>
         <w:fldChar w:fldCharType="separate"/>
       </w:r>
       <w:r>
         <w:rPr>
           <w:noProof/>
         </w:rPr>
-        <w:t>13</w:t>
+        <w:t>20</w:t>
       </w:r>
       <w:r>
         <w:rPr>
@@ -4017,7 +5239,13 @@
         <w:t>Adicionalmente, el motor gestiona la distribución de jugadores en equipos y distingue los premios que se otorgan a los jugadores de aquellos que se otorgan a los equipos.</w:t>
       </w:r>
       <w:r>
-        <w:t xml:space="preserve"> En la Figura 14 puede verse uno de los equipos configurados.</w:t>
+        <w:t xml:space="preserve"> En la </w:t>
+      </w:r>
+      <w:r>
+        <w:t>siguiente f</w:t>
+      </w:r>
+      <w:r>
+        <w:t>igura puede verse uno de los equipos configurados.</w:t>
       </w:r>
     </w:p>
     <w:p>
@@ -4053,7 +5281,7 @@
                     </pic:cNvPicPr>
                   </pic:nvPicPr>
                   <pic:blipFill>
-                    <a:blip r:embed="rId20">
+                    <a:blip r:embed="rId31">
                       <a:extLst>
                         <a:ext uri="{28A0092B-C50C-407E-A947-70E740481C1C}">
                           <a14:useLocalDpi xmlns:a14="http://schemas.microsoft.com/office/drawing/2010/main" val="0"/>
@@ -4094,19 +5322,28 @@
         <w:t xml:space="preserve">Figura </w:t>
       </w:r>
       <w:r>
+        <w:rPr>
+          <w:noProof/>
+        </w:rPr>
         <w:fldChar w:fldCharType="begin"/>
       </w:r>
       <w:r>
+        <w:rPr>
+          <w:noProof/>
+        </w:rPr>
         <w:instrText xml:space="preserve"> SEQ Figura \* ARABIC </w:instrText>
       </w:r>
       <w:r>
+        <w:rPr>
+          <w:noProof/>
+        </w:rPr>
         <w:fldChar w:fldCharType="separate"/>
       </w:r>
       <w:r>
         <w:rPr>
           <w:noProof/>
         </w:rPr>
-        <w:t>14</w:t>
+        <w:t>21</w:t>
       </w:r>
       <w:r>
         <w:rPr>
@@ -4602,7 +5839,7 @@
                     </pic:cNvPicPr>
                   </pic:nvPicPr>
                   <pic:blipFill>
-                    <a:blip r:embed="rId21">
+                    <a:blip r:embed="rId32">
                       <a:extLst>
                         <a:ext uri="{28A0092B-C50C-407E-A947-70E740481C1C}">
                           <a14:useLocalDpi xmlns:a14="http://schemas.microsoft.com/office/drawing/2010/main" val="0"/>
@@ -4664,7 +5901,7 @@
         <w:rPr>
           <w:noProof/>
         </w:rPr>
-        <w:t>15</w:t>
+        <w:t>22</w:t>
       </w:r>
       <w:r>
         <w:rPr>
@@ -4701,7 +5938,15 @@
         <w:t xml:space="preserve">dashboard </w:t>
       </w:r>
       <w:r>
-        <w:t>es un controlador escrito en Grails (</w:t>
+        <w:t xml:space="preserve">es un controlador escrito en </w:t>
+      </w:r>
+      <w:proofErr w:type="spellStart"/>
+      <w:r>
+        <w:t>Grails</w:t>
+      </w:r>
+      <w:proofErr w:type="spellEnd"/>
+      <w:r>
+        <w:t xml:space="preserve"> (</w:t>
       </w:r>
       <w:proofErr w:type="spellStart"/>
       <w:r>
@@ -4767,121 +6012,8 @@
         <w:t xml:space="preserve"> respectivos.</w:t>
       </w:r>
     </w:p>
-    <w:p>
-      <w:pPr>
-        <w:pStyle w:val="ListParagraph"/>
-        <w:numPr>
-          <w:ilvl w:val="0"/>
-          <w:numId w:val="1"/>
-        </w:numPr>
-        <w:jc w:val="both"/>
-        <w:rPr>
-          <w:b/>
-        </w:rPr>
-      </w:pPr>
-      <w:r>
-        <w:rPr>
-          <w:b/>
-        </w:rPr>
-        <w:lastRenderedPageBreak/>
-        <w:t>Procesos manuales</w:t>
-      </w:r>
-      <w:bookmarkStart w:id="0" w:name="_GoBack"/>
-      <w:bookmarkEnd w:id="0"/>
-    </w:p>
-    <w:p>
-      <w:pPr>
-        <w:jc w:val="both"/>
-      </w:pPr>
-      <w:r>
-        <w:t xml:space="preserve">Dado que </w:t>
-      </w:r>
-      <w:r>
-        <w:t>la solución</w:t>
-      </w:r>
-      <w:r>
-        <w:t xml:space="preserve"> utiliza los servicios </w:t>
-      </w:r>
-      <w:r>
-        <w:t xml:space="preserve">de un </w:t>
-      </w:r>
-      <w:r>
-        <w:t>motor de gamificación</w:t>
-      </w:r>
-      <w:r>
-        <w:t xml:space="preserve"> externo</w:t>
-      </w:r>
-      <w:r>
-        <w:t>, no hay control directo sobre los puntos, gemas, monedas y medallas que se otorgan de acuerdo con el porcentaje obtenido en una actividad. Así mismo, el motor interpreta cada actividad como una misión en el mundo gamificado, la cual permite sólo un intento y en consecuencia un único porcentaje de desempeño que después no puede modificarse. Esto hace inviable cambiar el porcentaje de un estudiante para una actividad que ya fue calificada. Por tanto, si se quiere asignar otra nota a una o varias actividades ya calificadas, se debe seguir el siguiente procedimiento:</w:t>
-      </w:r>
-    </w:p>
-    <w:p>
-      <w:pPr>
-        <w:pStyle w:val="ListParagraph"/>
-        <w:numPr>
-          <w:ilvl w:val="0"/>
-          <w:numId w:val="6"/>
-        </w:numPr>
-        <w:jc w:val="both"/>
-      </w:pPr>
-      <w:r>
-        <w:t>Modificar las notas de los estudiantes en Sicua.</w:t>
-      </w:r>
-    </w:p>
-    <w:p>
-      <w:pPr>
-        <w:pStyle w:val="ListParagraph"/>
-        <w:numPr>
-          <w:ilvl w:val="0"/>
-          <w:numId w:val="6"/>
-        </w:numPr>
-        <w:jc w:val="both"/>
-      </w:pPr>
-      <w:r>
-        <w:t xml:space="preserve">Cargar nuevamente el archivo </w:t>
-      </w:r>
-      <w:proofErr w:type="spellStart"/>
-      <w:r>
-        <w:t>csv</w:t>
-      </w:r>
-      <w:proofErr w:type="spellEnd"/>
-      <w:r>
-        <w:t xml:space="preserve"> de estudiantes en el dashboard para reiniciar el juego.</w:t>
-      </w:r>
-    </w:p>
-    <w:p>
-      <w:pPr>
-        <w:pStyle w:val="ListParagraph"/>
-        <w:numPr>
-          <w:ilvl w:val="0"/>
-          <w:numId w:val="6"/>
-        </w:numPr>
-        <w:jc w:val="both"/>
-      </w:pPr>
-      <w:r>
-        <w:t>Esperar el cargue automático del archivo de notas de Sicua para recuperar el estado del juego hasta la fecha, pero incluyendo esta vez los cambios hechos sobre las notas.</w:t>
-      </w:r>
-    </w:p>
-    <w:p>
-      <w:pPr>
-        <w:pStyle w:val="ListParagraph"/>
-        <w:numPr>
-          <w:ilvl w:val="0"/>
-          <w:numId w:val="6"/>
-        </w:numPr>
-        <w:jc w:val="both"/>
-      </w:pPr>
-      <w:r>
-        <w:t>Dado que en el punto anterior no se recuperan las cantidades de monedas disponibles para compras de los equipos, estas deben ser reasignadas manualmente simulando compras de poderes en el dashboard, de ser necesario.</w:t>
-      </w:r>
-    </w:p>
-    <w:p>
-      <w:pPr>
-        <w:jc w:val="both"/>
-      </w:pPr>
-    </w:p>
     <w:sectPr>
-      <w:headerReference w:type="default" r:id="rId22"/>
+      <w:headerReference w:type="default" r:id="rId33"/>
       <w:pgSz w:w="12240" w:h="15840"/>
       <w:pgMar w:top="1440" w:right="1080" w:bottom="1440" w:left="1080" w:header="708" w:footer="708" w:gutter="0"/>
       <w:cols w:space="708"/>

</xml_diff>